<commit_message>
add final changes and documentation
</commit_message>
<xml_diff>
--- a/Project_Analysis_and_Design_Document.docx
+++ b/Project_Analysis_and_Design_Document.docx
@@ -10,48 +10,22 @@
           <w:rFonts w:ascii="Times New Roman" w:hAnsi="Times New Roman"/>
         </w:rPr>
       </w:pPr>
-      <w:r>
-        <w:fldChar w:fldCharType="begin"/>
-      </w:r>
-      <w:r>
-        <w:instrText xml:space="preserve"> SUBJECT  \* MERGEFORMAT </w:instrText>
-      </w:r>
-      <w:r>
-        <w:fldChar w:fldCharType="separate"/>
-      </w:r>
-      <w:r>
-        <w:fldChar w:fldCharType="begin"/>
-      </w:r>
-      <w:r>
-        <w:instrText xml:space="preserve"> TITLE  \* MERGEFORMAT </w:instrText>
-      </w:r>
-      <w:r>
-        <w:fldChar w:fldCharType="separate"/>
-      </w:r>
-      <w:r>
-        <w:rPr>
-          <w:rFonts w:ascii="Times New Roman" w:hAnsi="Times New Roman"/>
-        </w:rPr>
-        <w:t xml:space="preserve">Car Service Appointments </w:t>
-      </w:r>
-      <w:r>
-        <w:rPr>
-          <w:rFonts w:ascii="Times New Roman" w:hAnsi="Times New Roman"/>
-        </w:rPr>
-        <w:fldChar w:fldCharType="end"/>
-      </w:r>
-      <w:r>
-        <w:rPr>
-          <w:rFonts w:ascii="Times New Roman" w:hAnsi="Times New Roman"/>
-        </w:rPr>
-        <w:t>Application</w:t>
-      </w:r>
-      <w:r>
-        <w:rPr>
-          <w:rFonts w:ascii="Times New Roman" w:hAnsi="Times New Roman"/>
-        </w:rPr>
-        <w:fldChar w:fldCharType="end"/>
-      </w:r>
+      <w:fldSimple w:instr=" SUBJECT  \* MERGEFORMAT ">
+        <w:fldSimple w:instr=" TITLE  \* MERGEFORMAT ">
+          <w:r>
+            <w:rPr>
+              <w:rFonts w:ascii="Times New Roman" w:hAnsi="Times New Roman"/>
+            </w:rPr>
+            <w:t xml:space="preserve">Car Service Appointments </w:t>
+          </w:r>
+        </w:fldSimple>
+        <w:r>
+          <w:rPr>
+            <w:rFonts w:ascii="Times New Roman" w:hAnsi="Times New Roman"/>
+          </w:rPr>
+          <w:t>Application</w:t>
+        </w:r>
+      </w:fldSimple>
     </w:p>
     <w:p>
       <w:pPr>
@@ -285,7 +259,25 @@
               <w:pStyle w:val="Tabletext"/>
             </w:pPr>
             <w:r>
-              <w:t>&lt;dd/mmm/yy&gt;</w:t>
+              <w:t>&lt;</w:t>
+            </w:r>
+            <w:r>
+              <w:t>06</w:t>
+            </w:r>
+            <w:r>
+              <w:t>/</w:t>
+            </w:r>
+            <w:r>
+              <w:t>06</w:t>
+            </w:r>
+            <w:r>
+              <w:t>/</w:t>
+            </w:r>
+            <w:r>
+              <w:t>20</w:t>
+            </w:r>
+            <w:r>
+              <w:t>&gt;</w:t>
             </w:r>
           </w:p>
         </w:tc>
@@ -298,7 +290,19 @@
               <w:pStyle w:val="Tabletext"/>
             </w:pPr>
             <w:r>
-              <w:t>&lt;x.x&gt;</w:t>
+              <w:t>&lt;</w:t>
+            </w:r>
+            <w:r>
+              <w:t>2</w:t>
+            </w:r>
+            <w:r>
+              <w:t>.</w:t>
+            </w:r>
+            <w:r>
+              <w:t>0</w:t>
+            </w:r>
+            <w:r>
+              <w:t>&gt;</w:t>
             </w:r>
           </w:p>
         </w:tc>
@@ -2098,33 +2102,11 @@
     </w:p>
     <w:p>
       <w:pPr>
-        <w:ind w:firstLine="720"/>
         <w:rPr>
           <w:i/>
           <w:color w:val="943634"/>
         </w:rPr>
       </w:pPr>
-      <w:r>
-        <w:rPr>
-          <w:i/>
-          <w:color w:val="943634"/>
-        </w:rPr>
-        <w:t>[</w:t>
-      </w:r>
-      <w:r>
-        <w:rPr>
-          <w:i/>
-          <w:color w:val="943634" w:themeColor="accent2" w:themeShade="BF"/>
-        </w:rPr>
-        <w:t>Present the project specification</w:t>
-      </w:r>
-      <w:r>
-        <w:rPr>
-          <w:i/>
-          <w:color w:val="943634"/>
-        </w:rPr>
-        <w:t>]</w:t>
-      </w:r>
     </w:p>
     <w:p>
       <w:pPr>
@@ -2157,6 +2139,14 @@
         </w:rPr>
         <w:t xml:space="preserve"> provides a system for clients sending requests to book an appointment for a car repair to the car service and to receive approval/disapproval. It also allows users to view or modify information about the status of the repair process and provide a transparent environment for all actions in this process.</w:t>
       </w:r>
+    </w:p>
+    <w:p>
+      <w:pPr>
+        <w:ind w:firstLine="720"/>
+        <w:rPr>
+          <w:iCs/>
+        </w:rPr>
+      </w:pPr>
     </w:p>
     <w:p>
       <w:pPr>
@@ -2212,13 +2202,6 @@
           <w:color w:val="943634"/>
         </w:rPr>
       </w:pPr>
-      <w:r>
-        <w:rPr>
-          <w:i/>
-          <w:color w:val="943634"/>
-        </w:rPr>
-        <w:t>[Define the domain model and create the conceptual class diagrams]</w:t>
-      </w:r>
     </w:p>
     <w:p>
       <w:pPr>
@@ -2348,6 +2331,228 @@
       </w:r>
       <w:bookmarkEnd w:id="4"/>
     </w:p>
+    <w:p/>
+    <w:p>
+      <w:pPr>
+        <w:ind w:left="720"/>
+        <w:rPr>
+          <w:iCs/>
+        </w:rPr>
+      </w:pPr>
+      <w:r>
+        <w:rPr>
+          <w:iCs/>
+        </w:rPr>
+        <w:t>The architectur</w:t>
+      </w:r>
+      <w:r>
+        <w:rPr>
+          <w:iCs/>
+        </w:rPr>
+        <w:t>al</w:t>
+      </w:r>
+      <w:r>
+        <w:rPr>
+          <w:iCs/>
+        </w:rPr>
+        <w:t xml:space="preserve"> </w:t>
+      </w:r>
+      <w:r>
+        <w:rPr>
+          <w:iCs/>
+        </w:rPr>
+        <w:t xml:space="preserve">style preferred is an evolutionary one in order to easier integrate change </w:t>
+      </w:r>
+      <w:r>
+        <w:rPr>
+          <w:iCs/>
+        </w:rPr>
+        <w:t>during the development process. Since the application deals with requests, approval and status an event driven approach could be taken into consideration.</w:t>
+      </w:r>
+    </w:p>
+    <w:p>
+      <w:pPr>
+        <w:ind w:left="720"/>
+        <w:rPr>
+          <w:iCs/>
+        </w:rPr>
+      </w:pPr>
+    </w:p>
+    <w:p>
+      <w:pPr>
+        <w:ind w:left="720"/>
+        <w:rPr>
+          <w:iCs/>
+        </w:rPr>
+      </w:pPr>
+      <w:r>
+        <w:rPr>
+          <w:iCs/>
+        </w:rPr>
+        <w:t xml:space="preserve">The final implementation relies on a layered architecture, specifically using the client server model. </w:t>
+      </w:r>
+      <w:r>
+        <w:rPr>
+          <w:iCs/>
+        </w:rPr>
+        <w:t>The presentation layer is made with Angular 9 and contains the components that deal with the front end data and render the views. The communication with the backend is made according to the REST API principles.</w:t>
+      </w:r>
+    </w:p>
+    <w:p>
+      <w:pPr>
+        <w:ind w:left="720"/>
+        <w:rPr>
+          <w:iCs/>
+        </w:rPr>
+      </w:pPr>
+    </w:p>
+    <w:p>
+      <w:pPr>
+        <w:ind w:left="720"/>
+        <w:rPr>
+          <w:iCs/>
+        </w:rPr>
+      </w:pPr>
+      <w:r>
+        <w:rPr>
+          <w:iCs/>
+        </w:rPr>
+        <w:t xml:space="preserve">The business layer contains the controllers which receive HTTP requests and retrieve or post data with the help of repositories. The repositories are the persistent/data access layer because they are in direct contact </w:t>
+      </w:r>
+      <w:r>
+        <w:rPr>
+          <w:iCs/>
+        </w:rPr>
+        <w:lastRenderedPageBreak/>
+        <w:t>with the application’s database context, accessing the database to retrieve or post data. The database contains  tables, one for the users and one for the bookings having a one to many relationship between them.</w:t>
+      </w:r>
+    </w:p>
+    <w:p>
+      <w:pPr>
+        <w:ind w:left="720"/>
+        <w:rPr>
+          <w:iCs/>
+        </w:rPr>
+      </w:pPr>
+      <w:r>
+        <w:rPr>
+          <w:iCs/>
+        </w:rPr>
+        <w:t>The advantages of using this architecture include ease of testability, because components belong to separate and specific layers of the application, making it more modularized. There is also a high ease of development because it is not a complex pattern to implement and its requirements are quite straightforward.</w:t>
+      </w:r>
+    </w:p>
+    <w:p>
+      <w:pPr>
+        <w:pStyle w:val="Heading2"/>
+        <w:rPr>
+          <w:rFonts w:ascii="Times New Roman" w:hAnsi="Times New Roman"/>
+        </w:rPr>
+      </w:pPr>
+      <w:bookmarkStart w:id="5" w:name="_Toc285793959"/>
+      <w:r>
+        <w:rPr>
+          <w:rFonts w:ascii="Times New Roman" w:hAnsi="Times New Roman"/>
+        </w:rPr>
+        <w:t>Package Design</w:t>
+      </w:r>
+      <w:bookmarkEnd w:id="5"/>
+    </w:p>
+    <w:p/>
+    <w:p>
+      <w:pPr>
+        <w:rPr>
+          <w:noProof/>
+        </w:rPr>
+      </w:pPr>
+    </w:p>
+    <w:p>
+      <w:pPr>
+        <w:rPr>
+          <w:noProof/>
+        </w:rPr>
+      </w:pPr>
+    </w:p>
+    <w:p>
+      <w:r>
+        <w:rPr>
+          <w:noProof/>
+        </w:rPr>
+        <w:drawing>
+          <wp:inline distT="0" distB="0" distL="0" distR="0" wp14:anchorId="0A5FEBD4" wp14:editId="06A595B1">
+            <wp:extent cx="4107180" cy="5913120"/>
+            <wp:effectExtent l="0" t="0" r="0" b="0"/>
+            <wp:docPr id="2" name="Picture 2"/>
+            <wp:cNvGraphicFramePr>
+              <a:graphicFrameLocks xmlns:a="http://schemas.openxmlformats.org/drawingml/2006/main" noChangeAspect="1"/>
+            </wp:cNvGraphicFramePr>
+            <a:graphic xmlns:a="http://schemas.openxmlformats.org/drawingml/2006/main">
+              <a:graphicData uri="http://schemas.openxmlformats.org/drawingml/2006/picture">
+                <pic:pic xmlns:pic="http://schemas.openxmlformats.org/drawingml/2006/picture">
+                  <pic:nvPicPr>
+                    <pic:cNvPr id="0" name="Picture 1"/>
+                    <pic:cNvPicPr>
+                      <a:picLocks noChangeAspect="1" noChangeArrowheads="1"/>
+                    </pic:cNvPicPr>
+                  </pic:nvPicPr>
+                  <pic:blipFill>
+                    <a:blip r:embed="rId9">
+                      <a:extLst>
+                        <a:ext uri="{28A0092B-C50C-407E-A947-70E740481C1C}">
+                          <a14:useLocalDpi xmlns:a14="http://schemas.microsoft.com/office/drawing/2010/main" val="0"/>
+                        </a:ext>
+                      </a:extLst>
+                    </a:blip>
+                    <a:srcRect/>
+                    <a:stretch>
+                      <a:fillRect/>
+                    </a:stretch>
+                  </pic:blipFill>
+                  <pic:spPr bwMode="auto">
+                    <a:xfrm>
+                      <a:off x="0" y="0"/>
+                      <a:ext cx="4107180" cy="5913120"/>
+                    </a:xfrm>
+                    <a:prstGeom prst="rect">
+                      <a:avLst/>
+                    </a:prstGeom>
+                    <a:noFill/>
+                    <a:ln>
+                      <a:noFill/>
+                    </a:ln>
+                  </pic:spPr>
+                </pic:pic>
+              </a:graphicData>
+            </a:graphic>
+          </wp:inline>
+        </w:drawing>
+      </w:r>
+    </w:p>
+    <w:p>
+      <w:pPr>
+        <w:pStyle w:val="Heading2"/>
+        <w:rPr>
+          <w:rFonts w:ascii="Times New Roman" w:hAnsi="Times New Roman"/>
+        </w:rPr>
+      </w:pPr>
+      <w:bookmarkStart w:id="6" w:name="_Toc285793960"/>
+      <w:r>
+        <w:rPr>
+          <w:rFonts w:ascii="Times New Roman" w:hAnsi="Times New Roman"/>
+        </w:rPr>
+        <w:lastRenderedPageBreak/>
+        <w:t>Component and Deployment Diagrams</w:t>
+      </w:r>
+      <w:bookmarkEnd w:id="6"/>
+    </w:p>
+    <w:p/>
+    <w:p>
+      <w:pPr>
+        <w:ind w:left="720"/>
+      </w:pPr>
+      <w:r>
+        <w:t>Component diagram</w:t>
+      </w:r>
+    </w:p>
     <w:p>
       <w:pPr>
         <w:ind w:left="720"/>
@@ -2356,13 +2561,6 @@
           <w:color w:val="943634"/>
         </w:rPr>
       </w:pPr>
-      <w:r>
-        <w:rPr>
-          <w:i/>
-          <w:color w:val="943634"/>
-        </w:rPr>
-        <w:t>[Define the system’s conceptual architecture; use an architectural style and pattern - highlight its use and motivate your choice.]</w:t>
-      </w:r>
     </w:p>
     <w:p>
       <w:pPr>
@@ -2374,92 +2572,148 @@
       <w:r>
         <w:rPr>
           <w:iCs/>
-        </w:rPr>
-        <w:t>The architectur</w:t>
-      </w:r>
-      <w:r>
+          <w:noProof/>
+        </w:rPr>
+        <w:drawing>
+          <wp:inline distT="0" distB="0" distL="0" distR="0" wp14:anchorId="6D9BFC74" wp14:editId="5E82198A">
+            <wp:extent cx="5935980" cy="2042160"/>
+            <wp:effectExtent l="0" t="0" r="0" b="0"/>
+            <wp:docPr id="3" name="Picture 3"/>
+            <wp:cNvGraphicFramePr>
+              <a:graphicFrameLocks xmlns:a="http://schemas.openxmlformats.org/drawingml/2006/main" noChangeAspect="1"/>
+            </wp:cNvGraphicFramePr>
+            <a:graphic xmlns:a="http://schemas.openxmlformats.org/drawingml/2006/main">
+              <a:graphicData uri="http://schemas.openxmlformats.org/drawingml/2006/picture">
+                <pic:pic xmlns:pic="http://schemas.openxmlformats.org/drawingml/2006/picture">
+                  <pic:nvPicPr>
+                    <pic:cNvPr id="0" name="Picture 2"/>
+                    <pic:cNvPicPr>
+                      <a:picLocks noChangeAspect="1" noChangeArrowheads="1"/>
+                    </pic:cNvPicPr>
+                  </pic:nvPicPr>
+                  <pic:blipFill>
+                    <a:blip r:embed="rId10">
+                      <a:extLst>
+                        <a:ext uri="{28A0092B-C50C-407E-A947-70E740481C1C}">
+                          <a14:useLocalDpi xmlns:a14="http://schemas.microsoft.com/office/drawing/2010/main" val="0"/>
+                        </a:ext>
+                      </a:extLst>
+                    </a:blip>
+                    <a:srcRect/>
+                    <a:stretch>
+                      <a:fillRect/>
+                    </a:stretch>
+                  </pic:blipFill>
+                  <pic:spPr bwMode="auto">
+                    <a:xfrm>
+                      <a:off x="0" y="0"/>
+                      <a:ext cx="5935980" cy="2042160"/>
+                    </a:xfrm>
+                    <a:prstGeom prst="rect">
+                      <a:avLst/>
+                    </a:prstGeom>
+                    <a:noFill/>
+                    <a:ln>
+                      <a:noFill/>
+                    </a:ln>
+                  </pic:spPr>
+                </pic:pic>
+              </a:graphicData>
+            </a:graphic>
+          </wp:inline>
+        </w:drawing>
+      </w:r>
+    </w:p>
+    <w:p>
+      <w:pPr>
+        <w:ind w:left="720"/>
         <w:rPr>
           <w:iCs/>
         </w:rPr>
-        <w:t>al</w:t>
-      </w:r>
-      <w:r>
+      </w:pPr>
+    </w:p>
+    <w:p>
+      <w:pPr>
+        <w:ind w:left="720"/>
         <w:rPr>
           <w:iCs/>
         </w:rPr>
-        <w:t xml:space="preserve"> </w:t>
-      </w:r>
+      </w:pPr>
       <w:r>
         <w:rPr>
           <w:iCs/>
         </w:rPr>
-        <w:t xml:space="preserve">style preferred is an evolutionary one in order to easier integrate change </w:t>
-      </w:r>
-      <w:r>
+        <w:t>Deployment diagram</w:t>
+      </w:r>
+    </w:p>
+    <w:p>
+      <w:pPr>
+        <w:ind w:left="720"/>
         <w:rPr>
           <w:iCs/>
         </w:rPr>
-        <w:t>during the development process. Since the application deals with requests, approval and status an event driven approach could be taken into consideration.</w:t>
-      </w:r>
-    </w:p>
-    <w:p>
-      <w:pPr>
-        <w:pStyle w:val="Heading2"/>
-        <w:rPr>
-          <w:rFonts w:ascii="Times New Roman" w:hAnsi="Times New Roman"/>
-        </w:rPr>
-      </w:pPr>
-      <w:bookmarkStart w:id="5" w:name="_Toc285793959"/>
-      <w:r>
-        <w:rPr>
-          <w:rFonts w:ascii="Times New Roman" w:hAnsi="Times New Roman"/>
-        </w:rPr>
-        <w:t>Package Design</w:t>
-      </w:r>
-      <w:bookmarkEnd w:id="5"/>
+      </w:pPr>
     </w:p>
     <w:p>
       <w:pPr>
         <w:ind w:left="720"/>
         <w:rPr>
-          <w:i/>
-          <w:color w:val="943634"/>
-        </w:rPr>
-      </w:pPr>
-      <w:r>
-        <w:rPr>
-          <w:i/>
-          <w:color w:val="943634"/>
-        </w:rPr>
-        <w:t>[Create a package diagram]</w:t>
-      </w:r>
-    </w:p>
-    <w:p>
-      <w:pPr>
-        <w:pStyle w:val="Heading2"/>
-        <w:rPr>
-          <w:rFonts w:ascii="Times New Roman" w:hAnsi="Times New Roman"/>
-        </w:rPr>
-      </w:pPr>
-      <w:bookmarkStart w:id="6" w:name="_Toc285793960"/>
-      <w:r>
-        <w:rPr>
-          <w:rFonts w:ascii="Times New Roman" w:hAnsi="Times New Roman"/>
-        </w:rPr>
-        <w:t>Component and Deployment Diagrams</w:t>
-      </w:r>
-      <w:bookmarkEnd w:id="6"/>
-    </w:p>
-    <w:p>
-      <w:pPr>
-        <w:ind w:left="720"/>
-      </w:pPr>
-      <w:r>
-        <w:rPr>
-          <w:i/>
-          <w:color w:val="943634"/>
-        </w:rPr>
-        <w:t>[Create the component and deployment diagrams.]</w:t>
+          <w:iCs/>
+        </w:rPr>
+      </w:pPr>
+      <w:r>
+        <w:rPr>
+          <w:iCs/>
+          <w:noProof/>
+        </w:rPr>
+        <w:drawing>
+          <wp:inline distT="0" distB="0" distL="0" distR="0" wp14:anchorId="16C8E019" wp14:editId="64C2C25E">
+            <wp:extent cx="3970020" cy="3109849"/>
+            <wp:effectExtent l="0" t="0" r="0" b="0"/>
+            <wp:docPr id="4" name="Picture 4"/>
+            <wp:cNvGraphicFramePr>
+              <a:graphicFrameLocks xmlns:a="http://schemas.openxmlformats.org/drawingml/2006/main" noChangeAspect="1"/>
+            </wp:cNvGraphicFramePr>
+            <a:graphic xmlns:a="http://schemas.openxmlformats.org/drawingml/2006/main">
+              <a:graphicData uri="http://schemas.openxmlformats.org/drawingml/2006/picture">
+                <pic:pic xmlns:pic="http://schemas.openxmlformats.org/drawingml/2006/picture">
+                  <pic:nvPicPr>
+                    <pic:cNvPr id="0" name="Picture 3"/>
+                    <pic:cNvPicPr>
+                      <a:picLocks noChangeAspect="1" noChangeArrowheads="1"/>
+                    </pic:cNvPicPr>
+                  </pic:nvPicPr>
+                  <pic:blipFill>
+                    <a:blip r:embed="rId11">
+                      <a:extLst>
+                        <a:ext uri="{28A0092B-C50C-407E-A947-70E740481C1C}">
+                          <a14:useLocalDpi xmlns:a14="http://schemas.microsoft.com/office/drawing/2010/main" val="0"/>
+                        </a:ext>
+                      </a:extLst>
+                    </a:blip>
+                    <a:srcRect/>
+                    <a:stretch>
+                      <a:fillRect/>
+                    </a:stretch>
+                  </pic:blipFill>
+                  <pic:spPr bwMode="auto">
+                    <a:xfrm>
+                      <a:off x="0" y="0"/>
+                      <a:ext cx="3975101" cy="3113829"/>
+                    </a:xfrm>
+                    <a:prstGeom prst="rect">
+                      <a:avLst/>
+                    </a:prstGeom>
+                    <a:noFill/>
+                    <a:ln>
+                      <a:noFill/>
+                    </a:ln>
+                  </pic:spPr>
+                </pic:pic>
+              </a:graphicData>
+            </a:graphic>
+          </wp:inline>
+        </w:drawing>
       </w:r>
     </w:p>
     <w:p>
@@ -2478,6 +2732,11 @@
         </w:rPr>
       </w:pPr>
     </w:p>
+    <w:p/>
+    <w:p/>
+    <w:p/>
+    <w:p/>
+    <w:p/>
     <w:p>
       <w:pPr>
         <w:pStyle w:val="Heading1"/>
@@ -2498,6 +2757,7 @@
         <w:rPr>
           <w:rFonts w:ascii="Times New Roman" w:hAnsi="Times New Roman"/>
         </w:rPr>
+        <w:lastRenderedPageBreak/>
         <w:t>Elaboration – Iteration 1</w:t>
       </w:r>
       <w:r>
@@ -2564,13 +2824,196 @@
           <w:color w:val="943634"/>
         </w:rPr>
       </w:pPr>
-      <w:r>
+    </w:p>
+    <w:p>
+      <w:pPr>
+        <w:ind w:left="709"/>
         <w:rPr>
           <w:i/>
           <w:color w:val="943634"/>
         </w:rPr>
-        <w:t>[Create the interaction diagrams (1 sequence, 1 communication diagrams) for 2 relevant scenarios]</w:t>
-      </w:r>
+      </w:pPr>
+    </w:p>
+    <w:p>
+      <w:pPr>
+        <w:ind w:left="709"/>
+        <w:rPr>
+          <w:iCs/>
+        </w:rPr>
+      </w:pPr>
+      <w:r>
+        <w:rPr>
+          <w:iCs/>
+          <w:noProof/>
+        </w:rPr>
+        <w:drawing>
+          <wp:inline distT="0" distB="0" distL="0" distR="0" wp14:anchorId="1A33B79A" wp14:editId="232D96DF">
+            <wp:extent cx="5943600" cy="4716780"/>
+            <wp:effectExtent l="0" t="0" r="0" b="0"/>
+            <wp:docPr id="5" name="Picture 5"/>
+            <wp:cNvGraphicFramePr>
+              <a:graphicFrameLocks xmlns:a="http://schemas.openxmlformats.org/drawingml/2006/main" noChangeAspect="1"/>
+            </wp:cNvGraphicFramePr>
+            <a:graphic xmlns:a="http://schemas.openxmlformats.org/drawingml/2006/main">
+              <a:graphicData uri="http://schemas.openxmlformats.org/drawingml/2006/picture">
+                <pic:pic xmlns:pic="http://schemas.openxmlformats.org/drawingml/2006/picture">
+                  <pic:nvPicPr>
+                    <pic:cNvPr id="0" name="Picture 4"/>
+                    <pic:cNvPicPr>
+                      <a:picLocks noChangeAspect="1" noChangeArrowheads="1"/>
+                    </pic:cNvPicPr>
+                  </pic:nvPicPr>
+                  <pic:blipFill>
+                    <a:blip r:embed="rId12">
+                      <a:extLst>
+                        <a:ext uri="{28A0092B-C50C-407E-A947-70E740481C1C}">
+                          <a14:useLocalDpi xmlns:a14="http://schemas.microsoft.com/office/drawing/2010/main" val="0"/>
+                        </a:ext>
+                      </a:extLst>
+                    </a:blip>
+                    <a:srcRect/>
+                    <a:stretch>
+                      <a:fillRect/>
+                    </a:stretch>
+                  </pic:blipFill>
+                  <pic:spPr bwMode="auto">
+                    <a:xfrm>
+                      <a:off x="0" y="0"/>
+                      <a:ext cx="5943600" cy="4716780"/>
+                    </a:xfrm>
+                    <a:prstGeom prst="rect">
+                      <a:avLst/>
+                    </a:prstGeom>
+                    <a:noFill/>
+                    <a:ln>
+                      <a:noFill/>
+                    </a:ln>
+                  </pic:spPr>
+                </pic:pic>
+              </a:graphicData>
+            </a:graphic>
+          </wp:inline>
+        </w:drawing>
+      </w:r>
+    </w:p>
+    <w:p>
+      <w:pPr>
+        <w:ind w:left="709"/>
+        <w:rPr>
+          <w:iCs/>
+        </w:rPr>
+      </w:pPr>
+    </w:p>
+    <w:p>
+      <w:pPr>
+        <w:ind w:left="709"/>
+        <w:rPr>
+          <w:iCs/>
+        </w:rPr>
+      </w:pPr>
+    </w:p>
+    <w:p>
+      <w:pPr>
+        <w:ind w:left="709"/>
+        <w:rPr>
+          <w:iCs/>
+        </w:rPr>
+      </w:pPr>
+    </w:p>
+    <w:p>
+      <w:pPr>
+        <w:ind w:left="709"/>
+        <w:rPr>
+          <w:iCs/>
+        </w:rPr>
+      </w:pPr>
+      <w:r>
+        <w:rPr>
+          <w:iCs/>
+          <w:noProof/>
+        </w:rPr>
+        <w:lastRenderedPageBreak/>
+        <w:drawing>
+          <wp:inline distT="0" distB="0" distL="0" distR="0" wp14:anchorId="0B502607" wp14:editId="30FA9715">
+            <wp:extent cx="4770120" cy="2560320"/>
+            <wp:effectExtent l="0" t="0" r="0" b="0"/>
+            <wp:docPr id="6" name="Picture 6"/>
+            <wp:cNvGraphicFramePr>
+              <a:graphicFrameLocks xmlns:a="http://schemas.openxmlformats.org/drawingml/2006/main" noChangeAspect="1"/>
+            </wp:cNvGraphicFramePr>
+            <a:graphic xmlns:a="http://schemas.openxmlformats.org/drawingml/2006/main">
+              <a:graphicData uri="http://schemas.openxmlformats.org/drawingml/2006/picture">
+                <pic:pic xmlns:pic="http://schemas.openxmlformats.org/drawingml/2006/picture">
+                  <pic:nvPicPr>
+                    <pic:cNvPr id="0" name="Picture 5"/>
+                    <pic:cNvPicPr>
+                      <a:picLocks noChangeAspect="1" noChangeArrowheads="1"/>
+                    </pic:cNvPicPr>
+                  </pic:nvPicPr>
+                  <pic:blipFill>
+                    <a:blip r:embed="rId13">
+                      <a:extLst>
+                        <a:ext uri="{28A0092B-C50C-407E-A947-70E740481C1C}">
+                          <a14:useLocalDpi xmlns:a14="http://schemas.microsoft.com/office/drawing/2010/main" val="0"/>
+                        </a:ext>
+                      </a:extLst>
+                    </a:blip>
+                    <a:srcRect/>
+                    <a:stretch>
+                      <a:fillRect/>
+                    </a:stretch>
+                  </pic:blipFill>
+                  <pic:spPr bwMode="auto">
+                    <a:xfrm>
+                      <a:off x="0" y="0"/>
+                      <a:ext cx="4770120" cy="2560320"/>
+                    </a:xfrm>
+                    <a:prstGeom prst="rect">
+                      <a:avLst/>
+                    </a:prstGeom>
+                    <a:noFill/>
+                    <a:ln>
+                      <a:noFill/>
+                    </a:ln>
+                  </pic:spPr>
+                </pic:pic>
+              </a:graphicData>
+            </a:graphic>
+          </wp:inline>
+        </w:drawing>
+      </w:r>
+    </w:p>
+    <w:p>
+      <w:pPr>
+        <w:ind w:left="709"/>
+        <w:rPr>
+          <w:iCs/>
+        </w:rPr>
+      </w:pPr>
+    </w:p>
+    <w:p>
+      <w:pPr>
+        <w:ind w:left="709"/>
+        <w:rPr>
+          <w:iCs/>
+        </w:rPr>
+      </w:pPr>
+    </w:p>
+    <w:p>
+      <w:pPr>
+        <w:ind w:left="709"/>
+        <w:rPr>
+          <w:iCs/>
+        </w:rPr>
+      </w:pPr>
+    </w:p>
+    <w:p>
+      <w:pPr>
+        <w:ind w:left="709"/>
+        <w:rPr>
+          <w:iCs/>
+        </w:rPr>
+      </w:pPr>
     </w:p>
     <w:p>
       <w:pPr>
@@ -2607,41 +3050,329 @@
           <w:color w:val="943634"/>
         </w:rPr>
       </w:pPr>
-      <w:r>
-        <w:rPr>
-          <w:i/>
+    </w:p>
+    <w:p>
+      <w:pPr>
+        <w:ind w:left="709"/>
+        <w:rPr>
+          <w:iCs/>
           <w:color w:val="943634"/>
         </w:rPr>
-        <w:t>[Create the</w:t>
-      </w:r>
-      <w:r>
-        <w:rPr>
-          <w:i/>
+      </w:pPr>
+    </w:p>
+    <w:p>
+      <w:pPr>
+        <w:ind w:left="709"/>
+        <w:rPr>
+          <w:iCs/>
           <w:color w:val="943634"/>
         </w:rPr>
-        <w:t xml:space="preserve"> UML</w:t>
-      </w:r>
-      <w:r>
-        <w:rPr>
-          <w:i/>
+      </w:pPr>
+      <w:r>
+        <w:rPr>
+          <w:iCs/>
+          <w:noProof/>
           <w:color w:val="943634"/>
         </w:rPr>
-        <w:t xml:space="preserve"> class diagram; apply</w:t>
-      </w:r>
-      <w:r>
-        <w:rPr>
-          <w:i/>
+        <w:drawing>
+          <wp:inline distT="0" distB="0" distL="0" distR="0" wp14:anchorId="39C66F69" wp14:editId="34543BFB">
+            <wp:extent cx="5046042" cy="4191000"/>
+            <wp:effectExtent l="0" t="0" r="0" b="0"/>
+            <wp:docPr id="7" name="Picture 7"/>
+            <wp:cNvGraphicFramePr>
+              <a:graphicFrameLocks xmlns:a="http://schemas.openxmlformats.org/drawingml/2006/main" noChangeAspect="1"/>
+            </wp:cNvGraphicFramePr>
+            <a:graphic xmlns:a="http://schemas.openxmlformats.org/drawingml/2006/main">
+              <a:graphicData uri="http://schemas.openxmlformats.org/drawingml/2006/picture">
+                <pic:pic xmlns:pic="http://schemas.openxmlformats.org/drawingml/2006/picture">
+                  <pic:nvPicPr>
+                    <pic:cNvPr id="0" name="Picture 6"/>
+                    <pic:cNvPicPr>
+                      <a:picLocks noChangeAspect="1" noChangeArrowheads="1"/>
+                    </pic:cNvPicPr>
+                  </pic:nvPicPr>
+                  <pic:blipFill>
+                    <a:blip r:embed="rId14">
+                      <a:extLst>
+                        <a:ext uri="{28A0092B-C50C-407E-A947-70E740481C1C}">
+                          <a14:useLocalDpi xmlns:a14="http://schemas.microsoft.com/office/drawing/2010/main" val="0"/>
+                        </a:ext>
+                      </a:extLst>
+                    </a:blip>
+                    <a:srcRect/>
+                    <a:stretch>
+                      <a:fillRect/>
+                    </a:stretch>
+                  </pic:blipFill>
+                  <pic:spPr bwMode="auto">
+                    <a:xfrm>
+                      <a:off x="0" y="0"/>
+                      <a:ext cx="5048094" cy="4192704"/>
+                    </a:xfrm>
+                    <a:prstGeom prst="rect">
+                      <a:avLst/>
+                    </a:prstGeom>
+                    <a:noFill/>
+                    <a:ln>
+                      <a:noFill/>
+                    </a:ln>
+                  </pic:spPr>
+                </pic:pic>
+              </a:graphicData>
+            </a:graphic>
+          </wp:inline>
+        </w:drawing>
+      </w:r>
+    </w:p>
+    <w:p>
+      <w:pPr>
+        <w:ind w:left="709"/>
+        <w:rPr>
+          <w:iCs/>
           <w:color w:val="943634"/>
         </w:rPr>
-        <w:t xml:space="preserve"> GoF patterns</w:t>
-      </w:r>
-      <w:r>
-        <w:rPr>
-          <w:i/>
+      </w:pPr>
+      <w:r>
+        <w:rPr>
+          <w:iCs/>
+          <w:noProof/>
           <w:color w:val="943634"/>
         </w:rPr>
-        <w:t xml:space="preserve"> and motivate your choice]</w:t>
-      </w:r>
+        <w:lastRenderedPageBreak/>
+        <w:drawing>
+          <wp:inline distT="0" distB="0" distL="0" distR="0" wp14:anchorId="610F0074" wp14:editId="18D0D8AF">
+            <wp:extent cx="5631180" cy="2933700"/>
+            <wp:effectExtent l="0" t="0" r="0" b="0"/>
+            <wp:docPr id="8" name="Picture 8"/>
+            <wp:cNvGraphicFramePr>
+              <a:graphicFrameLocks xmlns:a="http://schemas.openxmlformats.org/drawingml/2006/main" noChangeAspect="1"/>
+            </wp:cNvGraphicFramePr>
+            <a:graphic xmlns:a="http://schemas.openxmlformats.org/drawingml/2006/main">
+              <a:graphicData uri="http://schemas.openxmlformats.org/drawingml/2006/picture">
+                <pic:pic xmlns:pic="http://schemas.openxmlformats.org/drawingml/2006/picture">
+                  <pic:nvPicPr>
+                    <pic:cNvPr id="0" name="Picture 7"/>
+                    <pic:cNvPicPr>
+                      <a:picLocks noChangeAspect="1" noChangeArrowheads="1"/>
+                    </pic:cNvPicPr>
+                  </pic:nvPicPr>
+                  <pic:blipFill>
+                    <a:blip r:embed="rId15">
+                      <a:extLst>
+                        <a:ext uri="{28A0092B-C50C-407E-A947-70E740481C1C}">
+                          <a14:useLocalDpi xmlns:a14="http://schemas.microsoft.com/office/drawing/2010/main" val="0"/>
+                        </a:ext>
+                      </a:extLst>
+                    </a:blip>
+                    <a:srcRect/>
+                    <a:stretch>
+                      <a:fillRect/>
+                    </a:stretch>
+                  </pic:blipFill>
+                  <pic:spPr bwMode="auto">
+                    <a:xfrm>
+                      <a:off x="0" y="0"/>
+                      <a:ext cx="5631180" cy="2933700"/>
+                    </a:xfrm>
+                    <a:prstGeom prst="rect">
+                      <a:avLst/>
+                    </a:prstGeom>
+                    <a:noFill/>
+                    <a:ln>
+                      <a:noFill/>
+                    </a:ln>
+                  </pic:spPr>
+                </pic:pic>
+              </a:graphicData>
+            </a:graphic>
+          </wp:inline>
+        </w:drawing>
+      </w:r>
+    </w:p>
+    <w:p>
+      <w:pPr>
+        <w:ind w:left="709"/>
+        <w:rPr>
+          <w:iCs/>
+          <w:color w:val="943634"/>
+        </w:rPr>
+      </w:pPr>
+    </w:p>
+    <w:p>
+      <w:pPr>
+        <w:ind w:left="709"/>
+        <w:rPr>
+          <w:iCs/>
+          <w:color w:val="943634"/>
+        </w:rPr>
+      </w:pPr>
+    </w:p>
+    <w:p>
+      <w:pPr>
+        <w:ind w:left="709"/>
+        <w:rPr>
+          <w:iCs/>
+        </w:rPr>
+      </w:pPr>
+      <w:r>
+        <w:rPr>
+          <w:iCs/>
+        </w:rPr>
+        <w:t>I used the observer design pattern for implementing the communication between two separate component with no relationship between them.</w:t>
+      </w:r>
+      <w:r>
+        <w:rPr>
+          <w:iCs/>
+        </w:rPr>
+        <w:t xml:space="preserve"> This is done by creating a data service that provides a shared message as observable, while the two components that need to pass data between each other inject this service.</w:t>
+      </w:r>
+    </w:p>
+    <w:p>
+      <w:pPr>
+        <w:ind w:left="709"/>
+        <w:rPr>
+          <w:iCs/>
+        </w:rPr>
+      </w:pPr>
+    </w:p>
+    <w:p>
+      <w:pPr>
+        <w:ind w:left="709"/>
+        <w:rPr>
+          <w:iCs/>
+        </w:rPr>
+      </w:pPr>
+      <w:r>
+        <w:rPr>
+          <w:iCs/>
+        </w:rPr>
+        <w:t>The motivation for using it is the need for having the user details in the ‘my-bookings’ component as well. Therefore, the dashboard subscribes the user details on the message and the my-bookings component subscribes it on the internally declared message as well, using it for selecting the bookings that were created by the user and only render those.</w:t>
+      </w:r>
+    </w:p>
+    <w:p>
+      <w:pPr>
+        <w:ind w:left="709"/>
+        <w:rPr>
+          <w:iCs/>
+        </w:rPr>
+      </w:pPr>
+    </w:p>
+    <w:p>
+      <w:pPr>
+        <w:ind w:left="709"/>
+        <w:rPr>
+          <w:iCs/>
+        </w:rPr>
+      </w:pPr>
+    </w:p>
+    <w:p>
+      <w:pPr>
+        <w:ind w:left="709"/>
+        <w:rPr>
+          <w:iCs/>
+          <w:lang w:val="en-GB"/>
+        </w:rPr>
+      </w:pPr>
+      <w:r>
+        <w:rPr>
+          <w:iCs/>
+          <w:noProof/>
+          <w:lang w:val="en-GB"/>
+        </w:rPr>
+        <w:drawing>
+          <wp:inline distT="0" distB="0" distL="0" distR="0" wp14:anchorId="28DE35C7" wp14:editId="38611066">
+            <wp:extent cx="4259580" cy="2964180"/>
+            <wp:effectExtent l="0" t="0" r="0" b="0"/>
+            <wp:docPr id="9" name="Picture 9"/>
+            <wp:cNvGraphicFramePr>
+              <a:graphicFrameLocks xmlns:a="http://schemas.openxmlformats.org/drawingml/2006/main" noChangeAspect="1"/>
+            </wp:cNvGraphicFramePr>
+            <a:graphic xmlns:a="http://schemas.openxmlformats.org/drawingml/2006/main">
+              <a:graphicData uri="http://schemas.openxmlformats.org/drawingml/2006/picture">
+                <pic:pic xmlns:pic="http://schemas.openxmlformats.org/drawingml/2006/picture">
+                  <pic:nvPicPr>
+                    <pic:cNvPr id="0" name="Picture 8"/>
+                    <pic:cNvPicPr>
+                      <a:picLocks noChangeAspect="1" noChangeArrowheads="1"/>
+                    </pic:cNvPicPr>
+                  </pic:nvPicPr>
+                  <pic:blipFill>
+                    <a:blip r:embed="rId16">
+                      <a:extLst>
+                        <a:ext uri="{28A0092B-C50C-407E-A947-70E740481C1C}">
+                          <a14:useLocalDpi xmlns:a14="http://schemas.microsoft.com/office/drawing/2010/main" val="0"/>
+                        </a:ext>
+                      </a:extLst>
+                    </a:blip>
+                    <a:srcRect/>
+                    <a:stretch>
+                      <a:fillRect/>
+                    </a:stretch>
+                  </pic:blipFill>
+                  <pic:spPr bwMode="auto">
+                    <a:xfrm>
+                      <a:off x="0" y="0"/>
+                      <a:ext cx="4259580" cy="2964180"/>
+                    </a:xfrm>
+                    <a:prstGeom prst="rect">
+                      <a:avLst/>
+                    </a:prstGeom>
+                    <a:noFill/>
+                    <a:ln>
+                      <a:noFill/>
+                    </a:ln>
+                  </pic:spPr>
+                </pic:pic>
+              </a:graphicData>
+            </a:graphic>
+          </wp:inline>
+        </w:drawing>
+      </w:r>
+    </w:p>
+    <w:p>
+      <w:pPr>
+        <w:ind w:left="709"/>
+        <w:rPr>
+          <w:iCs/>
+          <w:lang w:val="en-GB"/>
+        </w:rPr>
+      </w:pPr>
+    </w:p>
+    <w:p>
+      <w:pPr>
+        <w:ind w:left="709"/>
+        <w:rPr>
+          <w:iCs/>
+          <w:lang w:val="en-GB"/>
+        </w:rPr>
+      </w:pPr>
+    </w:p>
+    <w:p>
+      <w:pPr>
+        <w:ind w:left="709"/>
+        <w:rPr>
+          <w:iCs/>
+          <w:lang w:val="en-GB"/>
+        </w:rPr>
+      </w:pPr>
+    </w:p>
+    <w:p>
+      <w:pPr>
+        <w:ind w:left="709"/>
+        <w:rPr>
+          <w:iCs/>
+          <w:color w:val="943634"/>
+        </w:rPr>
+      </w:pPr>
+    </w:p>
+    <w:p>
+      <w:pPr>
+        <w:ind w:left="709"/>
+        <w:rPr>
+          <w:iCs/>
+          <w:color w:val="943634"/>
+        </w:rPr>
+      </w:pPr>
     </w:p>
     <w:p>
       <w:pPr>
@@ -2672,13 +3403,2487 @@
           <w:color w:val="943634"/>
         </w:rPr>
       </w:pPr>
-      <w:r>
-        <w:rPr>
-          <w:i/>
-          <w:color w:val="943634"/>
-        </w:rPr>
-        <w:t>[Create the data model for the system.]</w:t>
-      </w:r>
+    </w:p>
+    <w:p>
+      <w:pPr>
+        <w:ind w:left="709"/>
+        <w:rPr>
+          <w:iCs/>
+        </w:rPr>
+      </w:pPr>
+      <w:r>
+        <w:rPr>
+          <w:iCs/>
+        </w:rPr>
+        <w:t>Data model for User:</w:t>
+      </w:r>
+    </w:p>
+    <w:p>
+      <w:pPr>
+        <w:ind w:left="709"/>
+        <w:rPr>
+          <w:iCs/>
+        </w:rPr>
+      </w:pPr>
+    </w:p>
+    <w:p>
+      <w:pPr>
+        <w:widowControl/>
+        <w:autoSpaceDE w:val="0"/>
+        <w:autoSpaceDN w:val="0"/>
+        <w:adjustRightInd w:val="0"/>
+        <w:spacing w:line="240" w:lineRule="auto"/>
+        <w:ind w:firstLine="709"/>
+        <w:rPr>
+          <w:rFonts w:ascii="Consolas" w:eastAsiaTheme="minorHAnsi" w:hAnsi="Consolas" w:cs="Consolas"/>
+          <w:color w:val="000000"/>
+          <w:sz w:val="19"/>
+          <w:szCs w:val="19"/>
+          <w:lang w:val="en-GB"/>
+        </w:rPr>
+      </w:pPr>
+      <w:r>
+        <w:rPr>
+          <w:rFonts w:ascii="Consolas" w:eastAsiaTheme="minorHAnsi" w:hAnsi="Consolas" w:cs="Consolas"/>
+          <w:color w:val="0000FF"/>
+          <w:sz w:val="19"/>
+          <w:szCs w:val="19"/>
+          <w:lang w:val="en-GB"/>
+        </w:rPr>
+        <w:t>public</w:t>
+      </w:r>
+      <w:r>
+        <w:rPr>
+          <w:rFonts w:ascii="Consolas" w:eastAsiaTheme="minorHAnsi" w:hAnsi="Consolas" w:cs="Consolas"/>
+          <w:color w:val="000000"/>
+          <w:sz w:val="19"/>
+          <w:szCs w:val="19"/>
+          <w:lang w:val="en-GB"/>
+        </w:rPr>
+        <w:t xml:space="preserve"> </w:t>
+      </w:r>
+      <w:r>
+        <w:rPr>
+          <w:rFonts w:ascii="Consolas" w:eastAsiaTheme="minorHAnsi" w:hAnsi="Consolas" w:cs="Consolas"/>
+          <w:color w:val="0000FF"/>
+          <w:sz w:val="19"/>
+          <w:szCs w:val="19"/>
+          <w:lang w:val="en-GB"/>
+        </w:rPr>
+        <w:t>class</w:t>
+      </w:r>
+      <w:r>
+        <w:rPr>
+          <w:rFonts w:ascii="Consolas" w:eastAsiaTheme="minorHAnsi" w:hAnsi="Consolas" w:cs="Consolas"/>
+          <w:color w:val="000000"/>
+          <w:sz w:val="19"/>
+          <w:szCs w:val="19"/>
+          <w:lang w:val="en-GB"/>
+        </w:rPr>
+        <w:t xml:space="preserve"> </w:t>
+      </w:r>
+      <w:r>
+        <w:rPr>
+          <w:rFonts w:ascii="Consolas" w:eastAsiaTheme="minorHAnsi" w:hAnsi="Consolas" w:cs="Consolas"/>
+          <w:color w:val="2B91AF"/>
+          <w:sz w:val="19"/>
+          <w:szCs w:val="19"/>
+          <w:lang w:val="en-GB"/>
+        </w:rPr>
+        <w:t>User</w:t>
+      </w:r>
+    </w:p>
+    <w:p>
+      <w:pPr>
+        <w:widowControl/>
+        <w:autoSpaceDE w:val="0"/>
+        <w:autoSpaceDN w:val="0"/>
+        <w:adjustRightInd w:val="0"/>
+        <w:spacing w:line="240" w:lineRule="auto"/>
+        <w:rPr>
+          <w:rFonts w:ascii="Consolas" w:eastAsiaTheme="minorHAnsi" w:hAnsi="Consolas" w:cs="Consolas"/>
+          <w:color w:val="000000"/>
+          <w:sz w:val="19"/>
+          <w:szCs w:val="19"/>
+          <w:lang w:val="en-GB"/>
+        </w:rPr>
+      </w:pPr>
+      <w:r>
+        <w:rPr>
+          <w:rFonts w:ascii="Consolas" w:eastAsiaTheme="minorHAnsi" w:hAnsi="Consolas" w:cs="Consolas"/>
+          <w:color w:val="000000"/>
+          <w:sz w:val="19"/>
+          <w:szCs w:val="19"/>
+          <w:lang w:val="en-GB"/>
+        </w:rPr>
+        <w:t xml:space="preserve">   </w:t>
+      </w:r>
+      <w:r>
+        <w:rPr>
+          <w:rFonts w:ascii="Consolas" w:eastAsiaTheme="minorHAnsi" w:hAnsi="Consolas" w:cs="Consolas"/>
+          <w:color w:val="000000"/>
+          <w:sz w:val="19"/>
+          <w:szCs w:val="19"/>
+          <w:lang w:val="en-GB"/>
+        </w:rPr>
+        <w:tab/>
+      </w:r>
+      <w:r>
+        <w:rPr>
+          <w:rFonts w:ascii="Consolas" w:eastAsiaTheme="minorHAnsi" w:hAnsi="Consolas" w:cs="Consolas"/>
+          <w:color w:val="000000"/>
+          <w:sz w:val="19"/>
+          <w:szCs w:val="19"/>
+          <w:lang w:val="en-GB"/>
+        </w:rPr>
+        <w:t xml:space="preserve"> {</w:t>
+      </w:r>
+    </w:p>
+    <w:p>
+      <w:pPr>
+        <w:widowControl/>
+        <w:autoSpaceDE w:val="0"/>
+        <w:autoSpaceDN w:val="0"/>
+        <w:adjustRightInd w:val="0"/>
+        <w:spacing w:line="240" w:lineRule="auto"/>
+        <w:rPr>
+          <w:rFonts w:ascii="Consolas" w:eastAsiaTheme="minorHAnsi" w:hAnsi="Consolas" w:cs="Consolas"/>
+          <w:color w:val="000000"/>
+          <w:sz w:val="19"/>
+          <w:szCs w:val="19"/>
+          <w:lang w:val="en-GB"/>
+        </w:rPr>
+      </w:pPr>
+      <w:r>
+        <w:rPr>
+          <w:rFonts w:ascii="Consolas" w:eastAsiaTheme="minorHAnsi" w:hAnsi="Consolas" w:cs="Consolas"/>
+          <w:color w:val="000000"/>
+          <w:sz w:val="19"/>
+          <w:szCs w:val="19"/>
+          <w:lang w:val="en-GB"/>
+        </w:rPr>
+        <w:t xml:space="preserve">        [DatabaseGenerated(DatabaseGeneratedOption.Identity)]</w:t>
+      </w:r>
+    </w:p>
+    <w:p>
+      <w:pPr>
+        <w:widowControl/>
+        <w:autoSpaceDE w:val="0"/>
+        <w:autoSpaceDN w:val="0"/>
+        <w:adjustRightInd w:val="0"/>
+        <w:spacing w:line="240" w:lineRule="auto"/>
+        <w:rPr>
+          <w:rFonts w:ascii="Consolas" w:eastAsiaTheme="minorHAnsi" w:hAnsi="Consolas" w:cs="Consolas"/>
+          <w:color w:val="000000"/>
+          <w:sz w:val="19"/>
+          <w:szCs w:val="19"/>
+          <w:lang w:val="en-GB"/>
+        </w:rPr>
+      </w:pPr>
+      <w:r>
+        <w:rPr>
+          <w:rFonts w:ascii="Consolas" w:eastAsiaTheme="minorHAnsi" w:hAnsi="Consolas" w:cs="Consolas"/>
+          <w:color w:val="000000"/>
+          <w:sz w:val="19"/>
+          <w:szCs w:val="19"/>
+          <w:lang w:val="en-GB"/>
+        </w:rPr>
+        <w:t xml:space="preserve">        </w:t>
+      </w:r>
+      <w:r>
+        <w:rPr>
+          <w:rFonts w:ascii="Consolas" w:eastAsiaTheme="minorHAnsi" w:hAnsi="Consolas" w:cs="Consolas"/>
+          <w:color w:val="0000FF"/>
+          <w:sz w:val="19"/>
+          <w:szCs w:val="19"/>
+          <w:lang w:val="en-GB"/>
+        </w:rPr>
+        <w:t>public</w:t>
+      </w:r>
+      <w:r>
+        <w:rPr>
+          <w:rFonts w:ascii="Consolas" w:eastAsiaTheme="minorHAnsi" w:hAnsi="Consolas" w:cs="Consolas"/>
+          <w:color w:val="000000"/>
+          <w:sz w:val="19"/>
+          <w:szCs w:val="19"/>
+          <w:lang w:val="en-GB"/>
+        </w:rPr>
+        <w:t xml:space="preserve"> </w:t>
+      </w:r>
+      <w:r>
+        <w:rPr>
+          <w:rFonts w:ascii="Consolas" w:eastAsiaTheme="minorHAnsi" w:hAnsi="Consolas" w:cs="Consolas"/>
+          <w:color w:val="0000FF"/>
+          <w:sz w:val="19"/>
+          <w:szCs w:val="19"/>
+          <w:lang w:val="en-GB"/>
+        </w:rPr>
+        <w:t>int</w:t>
+      </w:r>
+      <w:r>
+        <w:rPr>
+          <w:rFonts w:ascii="Consolas" w:eastAsiaTheme="minorHAnsi" w:hAnsi="Consolas" w:cs="Consolas"/>
+          <w:color w:val="000000"/>
+          <w:sz w:val="19"/>
+          <w:szCs w:val="19"/>
+          <w:lang w:val="en-GB"/>
+        </w:rPr>
+        <w:t xml:space="preserve"> UserId { </w:t>
+      </w:r>
+      <w:r>
+        <w:rPr>
+          <w:rFonts w:ascii="Consolas" w:eastAsiaTheme="minorHAnsi" w:hAnsi="Consolas" w:cs="Consolas"/>
+          <w:color w:val="0000FF"/>
+          <w:sz w:val="19"/>
+          <w:szCs w:val="19"/>
+          <w:lang w:val="en-GB"/>
+        </w:rPr>
+        <w:t>get</w:t>
+      </w:r>
+      <w:r>
+        <w:rPr>
+          <w:rFonts w:ascii="Consolas" w:eastAsiaTheme="minorHAnsi" w:hAnsi="Consolas" w:cs="Consolas"/>
+          <w:color w:val="000000"/>
+          <w:sz w:val="19"/>
+          <w:szCs w:val="19"/>
+          <w:lang w:val="en-GB"/>
+        </w:rPr>
+        <w:t xml:space="preserve">; </w:t>
+      </w:r>
+      <w:r>
+        <w:rPr>
+          <w:rFonts w:ascii="Consolas" w:eastAsiaTheme="minorHAnsi" w:hAnsi="Consolas" w:cs="Consolas"/>
+          <w:color w:val="0000FF"/>
+          <w:sz w:val="19"/>
+          <w:szCs w:val="19"/>
+          <w:lang w:val="en-GB"/>
+        </w:rPr>
+        <w:t>set</w:t>
+      </w:r>
+      <w:r>
+        <w:rPr>
+          <w:rFonts w:ascii="Consolas" w:eastAsiaTheme="minorHAnsi" w:hAnsi="Consolas" w:cs="Consolas"/>
+          <w:color w:val="000000"/>
+          <w:sz w:val="19"/>
+          <w:szCs w:val="19"/>
+          <w:lang w:val="en-GB"/>
+        </w:rPr>
+        <w:t>; }</w:t>
+      </w:r>
+    </w:p>
+    <w:p>
+      <w:pPr>
+        <w:widowControl/>
+        <w:autoSpaceDE w:val="0"/>
+        <w:autoSpaceDN w:val="0"/>
+        <w:adjustRightInd w:val="0"/>
+        <w:spacing w:line="240" w:lineRule="auto"/>
+        <w:rPr>
+          <w:rFonts w:ascii="Consolas" w:eastAsiaTheme="minorHAnsi" w:hAnsi="Consolas" w:cs="Consolas"/>
+          <w:color w:val="000000"/>
+          <w:sz w:val="19"/>
+          <w:szCs w:val="19"/>
+          <w:lang w:val="en-GB"/>
+        </w:rPr>
+      </w:pPr>
+      <w:r>
+        <w:rPr>
+          <w:rFonts w:ascii="Consolas" w:eastAsiaTheme="minorHAnsi" w:hAnsi="Consolas" w:cs="Consolas"/>
+          <w:color w:val="000000"/>
+          <w:sz w:val="19"/>
+          <w:szCs w:val="19"/>
+          <w:lang w:val="en-GB"/>
+        </w:rPr>
+        <w:t xml:space="preserve">        </w:t>
+      </w:r>
+      <w:r>
+        <w:rPr>
+          <w:rFonts w:ascii="Consolas" w:eastAsiaTheme="minorHAnsi" w:hAnsi="Consolas" w:cs="Consolas"/>
+          <w:color w:val="0000FF"/>
+          <w:sz w:val="19"/>
+          <w:szCs w:val="19"/>
+          <w:lang w:val="en-GB"/>
+        </w:rPr>
+        <w:t>public</w:t>
+      </w:r>
+      <w:r>
+        <w:rPr>
+          <w:rFonts w:ascii="Consolas" w:eastAsiaTheme="minorHAnsi" w:hAnsi="Consolas" w:cs="Consolas"/>
+          <w:color w:val="000000"/>
+          <w:sz w:val="19"/>
+          <w:szCs w:val="19"/>
+          <w:lang w:val="en-GB"/>
+        </w:rPr>
+        <w:t xml:space="preserve"> </w:t>
+      </w:r>
+      <w:r>
+        <w:rPr>
+          <w:rFonts w:ascii="Consolas" w:eastAsiaTheme="minorHAnsi" w:hAnsi="Consolas" w:cs="Consolas"/>
+          <w:color w:val="0000FF"/>
+          <w:sz w:val="19"/>
+          <w:szCs w:val="19"/>
+          <w:lang w:val="en-GB"/>
+        </w:rPr>
+        <w:t>string</w:t>
+      </w:r>
+      <w:r>
+        <w:rPr>
+          <w:rFonts w:ascii="Consolas" w:eastAsiaTheme="minorHAnsi" w:hAnsi="Consolas" w:cs="Consolas"/>
+          <w:color w:val="000000"/>
+          <w:sz w:val="19"/>
+          <w:szCs w:val="19"/>
+          <w:lang w:val="en-GB"/>
+        </w:rPr>
+        <w:t xml:space="preserve"> Username { </w:t>
+      </w:r>
+      <w:r>
+        <w:rPr>
+          <w:rFonts w:ascii="Consolas" w:eastAsiaTheme="minorHAnsi" w:hAnsi="Consolas" w:cs="Consolas"/>
+          <w:color w:val="0000FF"/>
+          <w:sz w:val="19"/>
+          <w:szCs w:val="19"/>
+          <w:lang w:val="en-GB"/>
+        </w:rPr>
+        <w:t>get</w:t>
+      </w:r>
+      <w:r>
+        <w:rPr>
+          <w:rFonts w:ascii="Consolas" w:eastAsiaTheme="minorHAnsi" w:hAnsi="Consolas" w:cs="Consolas"/>
+          <w:color w:val="000000"/>
+          <w:sz w:val="19"/>
+          <w:szCs w:val="19"/>
+          <w:lang w:val="en-GB"/>
+        </w:rPr>
+        <w:t xml:space="preserve">; </w:t>
+      </w:r>
+      <w:r>
+        <w:rPr>
+          <w:rFonts w:ascii="Consolas" w:eastAsiaTheme="minorHAnsi" w:hAnsi="Consolas" w:cs="Consolas"/>
+          <w:color w:val="0000FF"/>
+          <w:sz w:val="19"/>
+          <w:szCs w:val="19"/>
+          <w:lang w:val="en-GB"/>
+        </w:rPr>
+        <w:t>set</w:t>
+      </w:r>
+      <w:r>
+        <w:rPr>
+          <w:rFonts w:ascii="Consolas" w:eastAsiaTheme="minorHAnsi" w:hAnsi="Consolas" w:cs="Consolas"/>
+          <w:color w:val="000000"/>
+          <w:sz w:val="19"/>
+          <w:szCs w:val="19"/>
+          <w:lang w:val="en-GB"/>
+        </w:rPr>
+        <w:t>; }</w:t>
+      </w:r>
+    </w:p>
+    <w:p>
+      <w:pPr>
+        <w:widowControl/>
+        <w:autoSpaceDE w:val="0"/>
+        <w:autoSpaceDN w:val="0"/>
+        <w:adjustRightInd w:val="0"/>
+        <w:spacing w:line="240" w:lineRule="auto"/>
+        <w:rPr>
+          <w:rFonts w:ascii="Consolas" w:eastAsiaTheme="minorHAnsi" w:hAnsi="Consolas" w:cs="Consolas"/>
+          <w:color w:val="000000"/>
+          <w:sz w:val="19"/>
+          <w:szCs w:val="19"/>
+          <w:lang w:val="en-GB"/>
+        </w:rPr>
+      </w:pPr>
+      <w:r>
+        <w:rPr>
+          <w:rFonts w:ascii="Consolas" w:eastAsiaTheme="minorHAnsi" w:hAnsi="Consolas" w:cs="Consolas"/>
+          <w:color w:val="000000"/>
+          <w:sz w:val="19"/>
+          <w:szCs w:val="19"/>
+          <w:lang w:val="en-GB"/>
+        </w:rPr>
+        <w:t xml:space="preserve">        </w:t>
+      </w:r>
+      <w:r>
+        <w:rPr>
+          <w:rFonts w:ascii="Consolas" w:eastAsiaTheme="minorHAnsi" w:hAnsi="Consolas" w:cs="Consolas"/>
+          <w:color w:val="0000FF"/>
+          <w:sz w:val="19"/>
+          <w:szCs w:val="19"/>
+          <w:lang w:val="en-GB"/>
+        </w:rPr>
+        <w:t>public</w:t>
+      </w:r>
+      <w:r>
+        <w:rPr>
+          <w:rFonts w:ascii="Consolas" w:eastAsiaTheme="minorHAnsi" w:hAnsi="Consolas" w:cs="Consolas"/>
+          <w:color w:val="000000"/>
+          <w:sz w:val="19"/>
+          <w:szCs w:val="19"/>
+          <w:lang w:val="en-GB"/>
+        </w:rPr>
+        <w:t xml:space="preserve"> </w:t>
+      </w:r>
+      <w:r>
+        <w:rPr>
+          <w:rFonts w:ascii="Consolas" w:eastAsiaTheme="minorHAnsi" w:hAnsi="Consolas" w:cs="Consolas"/>
+          <w:color w:val="0000FF"/>
+          <w:sz w:val="19"/>
+          <w:szCs w:val="19"/>
+          <w:lang w:val="en-GB"/>
+        </w:rPr>
+        <w:t>string</w:t>
+      </w:r>
+      <w:r>
+        <w:rPr>
+          <w:rFonts w:ascii="Consolas" w:eastAsiaTheme="minorHAnsi" w:hAnsi="Consolas" w:cs="Consolas"/>
+          <w:color w:val="000000"/>
+          <w:sz w:val="19"/>
+          <w:szCs w:val="19"/>
+          <w:lang w:val="en-GB"/>
+        </w:rPr>
+        <w:t xml:space="preserve"> Email { </w:t>
+      </w:r>
+      <w:r>
+        <w:rPr>
+          <w:rFonts w:ascii="Consolas" w:eastAsiaTheme="minorHAnsi" w:hAnsi="Consolas" w:cs="Consolas"/>
+          <w:color w:val="0000FF"/>
+          <w:sz w:val="19"/>
+          <w:szCs w:val="19"/>
+          <w:lang w:val="en-GB"/>
+        </w:rPr>
+        <w:t>get</w:t>
+      </w:r>
+      <w:r>
+        <w:rPr>
+          <w:rFonts w:ascii="Consolas" w:eastAsiaTheme="minorHAnsi" w:hAnsi="Consolas" w:cs="Consolas"/>
+          <w:color w:val="000000"/>
+          <w:sz w:val="19"/>
+          <w:szCs w:val="19"/>
+          <w:lang w:val="en-GB"/>
+        </w:rPr>
+        <w:t xml:space="preserve">; </w:t>
+      </w:r>
+      <w:r>
+        <w:rPr>
+          <w:rFonts w:ascii="Consolas" w:eastAsiaTheme="minorHAnsi" w:hAnsi="Consolas" w:cs="Consolas"/>
+          <w:color w:val="0000FF"/>
+          <w:sz w:val="19"/>
+          <w:szCs w:val="19"/>
+          <w:lang w:val="en-GB"/>
+        </w:rPr>
+        <w:t>set</w:t>
+      </w:r>
+      <w:r>
+        <w:rPr>
+          <w:rFonts w:ascii="Consolas" w:eastAsiaTheme="minorHAnsi" w:hAnsi="Consolas" w:cs="Consolas"/>
+          <w:color w:val="000000"/>
+          <w:sz w:val="19"/>
+          <w:szCs w:val="19"/>
+          <w:lang w:val="en-GB"/>
+        </w:rPr>
+        <w:t>; }</w:t>
+      </w:r>
+    </w:p>
+    <w:p>
+      <w:pPr>
+        <w:widowControl/>
+        <w:autoSpaceDE w:val="0"/>
+        <w:autoSpaceDN w:val="0"/>
+        <w:adjustRightInd w:val="0"/>
+        <w:spacing w:line="240" w:lineRule="auto"/>
+        <w:rPr>
+          <w:rFonts w:ascii="Consolas" w:eastAsiaTheme="minorHAnsi" w:hAnsi="Consolas" w:cs="Consolas"/>
+          <w:color w:val="000000"/>
+          <w:sz w:val="19"/>
+          <w:szCs w:val="19"/>
+          <w:lang w:val="en-GB"/>
+        </w:rPr>
+      </w:pPr>
+      <w:r>
+        <w:rPr>
+          <w:rFonts w:ascii="Consolas" w:eastAsiaTheme="minorHAnsi" w:hAnsi="Consolas" w:cs="Consolas"/>
+          <w:color w:val="000000"/>
+          <w:sz w:val="19"/>
+          <w:szCs w:val="19"/>
+          <w:lang w:val="en-GB"/>
+        </w:rPr>
+        <w:t xml:space="preserve">        </w:t>
+      </w:r>
+      <w:r>
+        <w:rPr>
+          <w:rFonts w:ascii="Consolas" w:eastAsiaTheme="minorHAnsi" w:hAnsi="Consolas" w:cs="Consolas"/>
+          <w:color w:val="0000FF"/>
+          <w:sz w:val="19"/>
+          <w:szCs w:val="19"/>
+          <w:lang w:val="en-GB"/>
+        </w:rPr>
+        <w:t>public</w:t>
+      </w:r>
+      <w:r>
+        <w:rPr>
+          <w:rFonts w:ascii="Consolas" w:eastAsiaTheme="minorHAnsi" w:hAnsi="Consolas" w:cs="Consolas"/>
+          <w:color w:val="000000"/>
+          <w:sz w:val="19"/>
+          <w:szCs w:val="19"/>
+          <w:lang w:val="en-GB"/>
+        </w:rPr>
+        <w:t xml:space="preserve"> </w:t>
+      </w:r>
+      <w:r>
+        <w:rPr>
+          <w:rFonts w:ascii="Consolas" w:eastAsiaTheme="minorHAnsi" w:hAnsi="Consolas" w:cs="Consolas"/>
+          <w:color w:val="0000FF"/>
+          <w:sz w:val="19"/>
+          <w:szCs w:val="19"/>
+          <w:lang w:val="en-GB"/>
+        </w:rPr>
+        <w:t>string</w:t>
+      </w:r>
+      <w:r>
+        <w:rPr>
+          <w:rFonts w:ascii="Consolas" w:eastAsiaTheme="minorHAnsi" w:hAnsi="Consolas" w:cs="Consolas"/>
+          <w:color w:val="000000"/>
+          <w:sz w:val="19"/>
+          <w:szCs w:val="19"/>
+          <w:lang w:val="en-GB"/>
+        </w:rPr>
+        <w:t xml:space="preserve"> Password { </w:t>
+      </w:r>
+      <w:r>
+        <w:rPr>
+          <w:rFonts w:ascii="Consolas" w:eastAsiaTheme="minorHAnsi" w:hAnsi="Consolas" w:cs="Consolas"/>
+          <w:color w:val="0000FF"/>
+          <w:sz w:val="19"/>
+          <w:szCs w:val="19"/>
+          <w:lang w:val="en-GB"/>
+        </w:rPr>
+        <w:t>get</w:t>
+      </w:r>
+      <w:r>
+        <w:rPr>
+          <w:rFonts w:ascii="Consolas" w:eastAsiaTheme="minorHAnsi" w:hAnsi="Consolas" w:cs="Consolas"/>
+          <w:color w:val="000000"/>
+          <w:sz w:val="19"/>
+          <w:szCs w:val="19"/>
+          <w:lang w:val="en-GB"/>
+        </w:rPr>
+        <w:t xml:space="preserve">; </w:t>
+      </w:r>
+      <w:r>
+        <w:rPr>
+          <w:rFonts w:ascii="Consolas" w:eastAsiaTheme="minorHAnsi" w:hAnsi="Consolas" w:cs="Consolas"/>
+          <w:color w:val="0000FF"/>
+          <w:sz w:val="19"/>
+          <w:szCs w:val="19"/>
+          <w:lang w:val="en-GB"/>
+        </w:rPr>
+        <w:t>set</w:t>
+      </w:r>
+      <w:r>
+        <w:rPr>
+          <w:rFonts w:ascii="Consolas" w:eastAsiaTheme="minorHAnsi" w:hAnsi="Consolas" w:cs="Consolas"/>
+          <w:color w:val="000000"/>
+          <w:sz w:val="19"/>
+          <w:szCs w:val="19"/>
+          <w:lang w:val="en-GB"/>
+        </w:rPr>
+        <w:t>; }</w:t>
+      </w:r>
+    </w:p>
+    <w:p>
+      <w:pPr>
+        <w:widowControl/>
+        <w:autoSpaceDE w:val="0"/>
+        <w:autoSpaceDN w:val="0"/>
+        <w:adjustRightInd w:val="0"/>
+        <w:spacing w:line="240" w:lineRule="auto"/>
+        <w:rPr>
+          <w:rFonts w:ascii="Consolas" w:eastAsiaTheme="minorHAnsi" w:hAnsi="Consolas" w:cs="Consolas"/>
+          <w:color w:val="000000"/>
+          <w:sz w:val="19"/>
+          <w:szCs w:val="19"/>
+          <w:lang w:val="en-GB"/>
+        </w:rPr>
+      </w:pPr>
+      <w:r>
+        <w:rPr>
+          <w:rFonts w:ascii="Consolas" w:eastAsiaTheme="minorHAnsi" w:hAnsi="Consolas" w:cs="Consolas"/>
+          <w:color w:val="000000"/>
+          <w:sz w:val="19"/>
+          <w:szCs w:val="19"/>
+          <w:lang w:val="en-GB"/>
+        </w:rPr>
+        <w:t xml:space="preserve">        </w:t>
+      </w:r>
+      <w:r>
+        <w:rPr>
+          <w:rFonts w:ascii="Consolas" w:eastAsiaTheme="minorHAnsi" w:hAnsi="Consolas" w:cs="Consolas"/>
+          <w:color w:val="0000FF"/>
+          <w:sz w:val="19"/>
+          <w:szCs w:val="19"/>
+          <w:lang w:val="en-GB"/>
+        </w:rPr>
+        <w:t>public</w:t>
+      </w:r>
+      <w:r>
+        <w:rPr>
+          <w:rFonts w:ascii="Consolas" w:eastAsiaTheme="minorHAnsi" w:hAnsi="Consolas" w:cs="Consolas"/>
+          <w:color w:val="000000"/>
+          <w:sz w:val="19"/>
+          <w:szCs w:val="19"/>
+          <w:lang w:val="en-GB"/>
+        </w:rPr>
+        <w:t xml:space="preserve"> </w:t>
+      </w:r>
+      <w:r>
+        <w:rPr>
+          <w:rFonts w:ascii="Consolas" w:eastAsiaTheme="minorHAnsi" w:hAnsi="Consolas" w:cs="Consolas"/>
+          <w:color w:val="0000FF"/>
+          <w:sz w:val="19"/>
+          <w:szCs w:val="19"/>
+          <w:lang w:val="en-GB"/>
+        </w:rPr>
+        <w:t>string</w:t>
+      </w:r>
+      <w:r>
+        <w:rPr>
+          <w:rFonts w:ascii="Consolas" w:eastAsiaTheme="minorHAnsi" w:hAnsi="Consolas" w:cs="Consolas"/>
+          <w:color w:val="000000"/>
+          <w:sz w:val="19"/>
+          <w:szCs w:val="19"/>
+          <w:lang w:val="en-GB"/>
+        </w:rPr>
+        <w:t xml:space="preserve"> Name { </w:t>
+      </w:r>
+      <w:r>
+        <w:rPr>
+          <w:rFonts w:ascii="Consolas" w:eastAsiaTheme="minorHAnsi" w:hAnsi="Consolas" w:cs="Consolas"/>
+          <w:color w:val="0000FF"/>
+          <w:sz w:val="19"/>
+          <w:szCs w:val="19"/>
+          <w:lang w:val="en-GB"/>
+        </w:rPr>
+        <w:t>get</w:t>
+      </w:r>
+      <w:r>
+        <w:rPr>
+          <w:rFonts w:ascii="Consolas" w:eastAsiaTheme="minorHAnsi" w:hAnsi="Consolas" w:cs="Consolas"/>
+          <w:color w:val="000000"/>
+          <w:sz w:val="19"/>
+          <w:szCs w:val="19"/>
+          <w:lang w:val="en-GB"/>
+        </w:rPr>
+        <w:t xml:space="preserve">; </w:t>
+      </w:r>
+      <w:r>
+        <w:rPr>
+          <w:rFonts w:ascii="Consolas" w:eastAsiaTheme="minorHAnsi" w:hAnsi="Consolas" w:cs="Consolas"/>
+          <w:color w:val="0000FF"/>
+          <w:sz w:val="19"/>
+          <w:szCs w:val="19"/>
+          <w:lang w:val="en-GB"/>
+        </w:rPr>
+        <w:t>set</w:t>
+      </w:r>
+      <w:r>
+        <w:rPr>
+          <w:rFonts w:ascii="Consolas" w:eastAsiaTheme="minorHAnsi" w:hAnsi="Consolas" w:cs="Consolas"/>
+          <w:color w:val="000000"/>
+          <w:sz w:val="19"/>
+          <w:szCs w:val="19"/>
+          <w:lang w:val="en-GB"/>
+        </w:rPr>
+        <w:t>; }</w:t>
+      </w:r>
+    </w:p>
+    <w:p>
+      <w:pPr>
+        <w:widowControl/>
+        <w:autoSpaceDE w:val="0"/>
+        <w:autoSpaceDN w:val="0"/>
+        <w:adjustRightInd w:val="0"/>
+        <w:spacing w:line="240" w:lineRule="auto"/>
+        <w:rPr>
+          <w:rFonts w:ascii="Consolas" w:eastAsiaTheme="minorHAnsi" w:hAnsi="Consolas" w:cs="Consolas"/>
+          <w:color w:val="000000"/>
+          <w:sz w:val="19"/>
+          <w:szCs w:val="19"/>
+          <w:lang w:val="en-GB"/>
+        </w:rPr>
+      </w:pPr>
+      <w:r>
+        <w:rPr>
+          <w:rFonts w:ascii="Consolas" w:eastAsiaTheme="minorHAnsi" w:hAnsi="Consolas" w:cs="Consolas"/>
+          <w:color w:val="000000"/>
+          <w:sz w:val="19"/>
+          <w:szCs w:val="19"/>
+          <w:lang w:val="en-GB"/>
+        </w:rPr>
+        <w:t xml:space="preserve">        </w:t>
+      </w:r>
+      <w:r>
+        <w:rPr>
+          <w:rFonts w:ascii="Consolas" w:eastAsiaTheme="minorHAnsi" w:hAnsi="Consolas" w:cs="Consolas"/>
+          <w:color w:val="0000FF"/>
+          <w:sz w:val="19"/>
+          <w:szCs w:val="19"/>
+          <w:lang w:val="en-GB"/>
+        </w:rPr>
+        <w:t>public</w:t>
+      </w:r>
+      <w:r>
+        <w:rPr>
+          <w:rFonts w:ascii="Consolas" w:eastAsiaTheme="minorHAnsi" w:hAnsi="Consolas" w:cs="Consolas"/>
+          <w:color w:val="000000"/>
+          <w:sz w:val="19"/>
+          <w:szCs w:val="19"/>
+          <w:lang w:val="en-GB"/>
+        </w:rPr>
+        <w:t xml:space="preserve"> </w:t>
+      </w:r>
+      <w:r>
+        <w:rPr>
+          <w:rFonts w:ascii="Consolas" w:eastAsiaTheme="minorHAnsi" w:hAnsi="Consolas" w:cs="Consolas"/>
+          <w:color w:val="0000FF"/>
+          <w:sz w:val="19"/>
+          <w:szCs w:val="19"/>
+          <w:lang w:val="en-GB"/>
+        </w:rPr>
+        <w:t>string</w:t>
+      </w:r>
+      <w:r>
+        <w:rPr>
+          <w:rFonts w:ascii="Consolas" w:eastAsiaTheme="minorHAnsi" w:hAnsi="Consolas" w:cs="Consolas"/>
+          <w:color w:val="000000"/>
+          <w:sz w:val="19"/>
+          <w:szCs w:val="19"/>
+          <w:lang w:val="en-GB"/>
+        </w:rPr>
+        <w:t xml:space="preserve"> PhoneNumber { </w:t>
+      </w:r>
+      <w:r>
+        <w:rPr>
+          <w:rFonts w:ascii="Consolas" w:eastAsiaTheme="minorHAnsi" w:hAnsi="Consolas" w:cs="Consolas"/>
+          <w:color w:val="0000FF"/>
+          <w:sz w:val="19"/>
+          <w:szCs w:val="19"/>
+          <w:lang w:val="en-GB"/>
+        </w:rPr>
+        <w:t>get</w:t>
+      </w:r>
+      <w:r>
+        <w:rPr>
+          <w:rFonts w:ascii="Consolas" w:eastAsiaTheme="minorHAnsi" w:hAnsi="Consolas" w:cs="Consolas"/>
+          <w:color w:val="000000"/>
+          <w:sz w:val="19"/>
+          <w:szCs w:val="19"/>
+          <w:lang w:val="en-GB"/>
+        </w:rPr>
+        <w:t xml:space="preserve">; </w:t>
+      </w:r>
+      <w:r>
+        <w:rPr>
+          <w:rFonts w:ascii="Consolas" w:eastAsiaTheme="minorHAnsi" w:hAnsi="Consolas" w:cs="Consolas"/>
+          <w:color w:val="0000FF"/>
+          <w:sz w:val="19"/>
+          <w:szCs w:val="19"/>
+          <w:lang w:val="en-GB"/>
+        </w:rPr>
+        <w:t>set</w:t>
+      </w:r>
+      <w:r>
+        <w:rPr>
+          <w:rFonts w:ascii="Consolas" w:eastAsiaTheme="minorHAnsi" w:hAnsi="Consolas" w:cs="Consolas"/>
+          <w:color w:val="000000"/>
+          <w:sz w:val="19"/>
+          <w:szCs w:val="19"/>
+          <w:lang w:val="en-GB"/>
+        </w:rPr>
+        <w:t>; }</w:t>
+      </w:r>
+    </w:p>
+    <w:p>
+      <w:pPr>
+        <w:widowControl/>
+        <w:autoSpaceDE w:val="0"/>
+        <w:autoSpaceDN w:val="0"/>
+        <w:adjustRightInd w:val="0"/>
+        <w:spacing w:line="240" w:lineRule="auto"/>
+        <w:rPr>
+          <w:rFonts w:ascii="Consolas" w:eastAsiaTheme="minorHAnsi" w:hAnsi="Consolas" w:cs="Consolas"/>
+          <w:color w:val="000000"/>
+          <w:sz w:val="19"/>
+          <w:szCs w:val="19"/>
+          <w:lang w:val="en-GB"/>
+        </w:rPr>
+      </w:pPr>
+      <w:r>
+        <w:rPr>
+          <w:rFonts w:ascii="Consolas" w:eastAsiaTheme="minorHAnsi" w:hAnsi="Consolas" w:cs="Consolas"/>
+          <w:color w:val="000000"/>
+          <w:sz w:val="19"/>
+          <w:szCs w:val="19"/>
+          <w:lang w:val="en-GB"/>
+        </w:rPr>
+        <w:t xml:space="preserve">        </w:t>
+      </w:r>
+      <w:r>
+        <w:rPr>
+          <w:rFonts w:ascii="Consolas" w:eastAsiaTheme="minorHAnsi" w:hAnsi="Consolas" w:cs="Consolas"/>
+          <w:color w:val="0000FF"/>
+          <w:sz w:val="19"/>
+          <w:szCs w:val="19"/>
+          <w:lang w:val="en-GB"/>
+        </w:rPr>
+        <w:t>public</w:t>
+      </w:r>
+      <w:r>
+        <w:rPr>
+          <w:rFonts w:ascii="Consolas" w:eastAsiaTheme="minorHAnsi" w:hAnsi="Consolas" w:cs="Consolas"/>
+          <w:color w:val="000000"/>
+          <w:sz w:val="19"/>
+          <w:szCs w:val="19"/>
+          <w:lang w:val="en-GB"/>
+        </w:rPr>
+        <w:t xml:space="preserve"> List&lt;Booking&gt; Bookings { </w:t>
+      </w:r>
+      <w:r>
+        <w:rPr>
+          <w:rFonts w:ascii="Consolas" w:eastAsiaTheme="minorHAnsi" w:hAnsi="Consolas" w:cs="Consolas"/>
+          <w:color w:val="0000FF"/>
+          <w:sz w:val="19"/>
+          <w:szCs w:val="19"/>
+          <w:lang w:val="en-GB"/>
+        </w:rPr>
+        <w:t>get</w:t>
+      </w:r>
+      <w:r>
+        <w:rPr>
+          <w:rFonts w:ascii="Consolas" w:eastAsiaTheme="minorHAnsi" w:hAnsi="Consolas" w:cs="Consolas"/>
+          <w:color w:val="000000"/>
+          <w:sz w:val="19"/>
+          <w:szCs w:val="19"/>
+          <w:lang w:val="en-GB"/>
+        </w:rPr>
+        <w:t xml:space="preserve">; </w:t>
+      </w:r>
+      <w:r>
+        <w:rPr>
+          <w:rFonts w:ascii="Consolas" w:eastAsiaTheme="minorHAnsi" w:hAnsi="Consolas" w:cs="Consolas"/>
+          <w:color w:val="0000FF"/>
+          <w:sz w:val="19"/>
+          <w:szCs w:val="19"/>
+          <w:lang w:val="en-GB"/>
+        </w:rPr>
+        <w:t>set</w:t>
+      </w:r>
+      <w:r>
+        <w:rPr>
+          <w:rFonts w:ascii="Consolas" w:eastAsiaTheme="minorHAnsi" w:hAnsi="Consolas" w:cs="Consolas"/>
+          <w:color w:val="000000"/>
+          <w:sz w:val="19"/>
+          <w:szCs w:val="19"/>
+          <w:lang w:val="en-GB"/>
+        </w:rPr>
+        <w:t>; }</w:t>
+      </w:r>
+    </w:p>
+    <w:p>
+      <w:pPr>
+        <w:widowControl/>
+        <w:autoSpaceDE w:val="0"/>
+        <w:autoSpaceDN w:val="0"/>
+        <w:adjustRightInd w:val="0"/>
+        <w:spacing w:line="240" w:lineRule="auto"/>
+        <w:rPr>
+          <w:rFonts w:ascii="Consolas" w:eastAsiaTheme="minorHAnsi" w:hAnsi="Consolas" w:cs="Consolas"/>
+          <w:color w:val="000000"/>
+          <w:sz w:val="19"/>
+          <w:szCs w:val="19"/>
+          <w:lang w:val="en-GB"/>
+        </w:rPr>
+      </w:pPr>
+      <w:r>
+        <w:rPr>
+          <w:rFonts w:ascii="Consolas" w:eastAsiaTheme="minorHAnsi" w:hAnsi="Consolas" w:cs="Consolas"/>
+          <w:color w:val="000000"/>
+          <w:sz w:val="19"/>
+          <w:szCs w:val="19"/>
+          <w:lang w:val="en-GB"/>
+        </w:rPr>
+        <w:t xml:space="preserve">        </w:t>
+      </w:r>
+    </w:p>
+    <w:p>
+      <w:pPr>
+        <w:ind w:left="709"/>
+        <w:rPr>
+          <w:rFonts w:ascii="Consolas" w:eastAsiaTheme="minorHAnsi" w:hAnsi="Consolas" w:cs="Consolas"/>
+          <w:color w:val="000000"/>
+          <w:sz w:val="19"/>
+          <w:szCs w:val="19"/>
+          <w:lang w:val="en-GB"/>
+        </w:rPr>
+      </w:pPr>
+      <w:r>
+        <w:rPr>
+          <w:rFonts w:ascii="Consolas" w:eastAsiaTheme="minorHAnsi" w:hAnsi="Consolas" w:cs="Consolas"/>
+          <w:color w:val="000000"/>
+          <w:sz w:val="19"/>
+          <w:szCs w:val="19"/>
+          <w:lang w:val="en-GB"/>
+        </w:rPr>
+        <w:t xml:space="preserve">   }</w:t>
+      </w:r>
+    </w:p>
+    <w:p>
+      <w:pPr>
+        <w:ind w:left="709"/>
+        <w:rPr>
+          <w:rFonts w:ascii="Consolas" w:eastAsiaTheme="minorHAnsi" w:hAnsi="Consolas" w:cs="Consolas"/>
+          <w:color w:val="000000"/>
+          <w:sz w:val="19"/>
+          <w:szCs w:val="19"/>
+          <w:lang w:val="en-GB"/>
+        </w:rPr>
+      </w:pPr>
+    </w:p>
+    <w:p>
+      <w:pPr>
+        <w:ind w:left="709"/>
+        <w:rPr>
+          <w:rFonts w:eastAsiaTheme="minorHAnsi"/>
+          <w:color w:val="000000"/>
+          <w:lang w:val="en-GB"/>
+        </w:rPr>
+      </w:pPr>
+      <w:r>
+        <w:rPr>
+          <w:rFonts w:eastAsiaTheme="minorHAnsi"/>
+          <w:color w:val="000000"/>
+          <w:lang w:val="en-GB"/>
+        </w:rPr>
+        <w:t>Booking model:</w:t>
+      </w:r>
+    </w:p>
+    <w:p>
+      <w:pPr>
+        <w:ind w:left="709"/>
+        <w:rPr>
+          <w:rFonts w:eastAsiaTheme="minorHAnsi"/>
+          <w:color w:val="000000"/>
+          <w:lang w:val="en-GB"/>
+        </w:rPr>
+      </w:pPr>
+    </w:p>
+    <w:p>
+      <w:pPr>
+        <w:ind w:left="709"/>
+        <w:rPr>
+          <w:rFonts w:eastAsiaTheme="minorHAnsi"/>
+          <w:color w:val="000000"/>
+          <w:lang w:val="en-GB"/>
+        </w:rPr>
+      </w:pPr>
+    </w:p>
+    <w:p>
+      <w:pPr>
+        <w:widowControl/>
+        <w:autoSpaceDE w:val="0"/>
+        <w:autoSpaceDN w:val="0"/>
+        <w:adjustRightInd w:val="0"/>
+        <w:spacing w:line="240" w:lineRule="auto"/>
+        <w:ind w:firstLine="709"/>
+        <w:rPr>
+          <w:rFonts w:ascii="Consolas" w:eastAsiaTheme="minorHAnsi" w:hAnsi="Consolas" w:cs="Consolas"/>
+          <w:color w:val="000000"/>
+          <w:sz w:val="19"/>
+          <w:szCs w:val="19"/>
+          <w:lang w:val="en-GB"/>
+        </w:rPr>
+      </w:pPr>
+      <w:r>
+        <w:rPr>
+          <w:rFonts w:ascii="Consolas" w:eastAsiaTheme="minorHAnsi" w:hAnsi="Consolas" w:cs="Consolas"/>
+          <w:color w:val="0000FF"/>
+          <w:sz w:val="19"/>
+          <w:szCs w:val="19"/>
+          <w:lang w:val="en-GB"/>
+        </w:rPr>
+        <w:t>public</w:t>
+      </w:r>
+      <w:r>
+        <w:rPr>
+          <w:rFonts w:ascii="Consolas" w:eastAsiaTheme="minorHAnsi" w:hAnsi="Consolas" w:cs="Consolas"/>
+          <w:color w:val="000000"/>
+          <w:sz w:val="19"/>
+          <w:szCs w:val="19"/>
+          <w:lang w:val="en-GB"/>
+        </w:rPr>
+        <w:t xml:space="preserve"> </w:t>
+      </w:r>
+      <w:r>
+        <w:rPr>
+          <w:rFonts w:ascii="Consolas" w:eastAsiaTheme="minorHAnsi" w:hAnsi="Consolas" w:cs="Consolas"/>
+          <w:color w:val="0000FF"/>
+          <w:sz w:val="19"/>
+          <w:szCs w:val="19"/>
+          <w:lang w:val="en-GB"/>
+        </w:rPr>
+        <w:t>class</w:t>
+      </w:r>
+      <w:r>
+        <w:rPr>
+          <w:rFonts w:ascii="Consolas" w:eastAsiaTheme="minorHAnsi" w:hAnsi="Consolas" w:cs="Consolas"/>
+          <w:color w:val="000000"/>
+          <w:sz w:val="19"/>
+          <w:szCs w:val="19"/>
+          <w:lang w:val="en-GB"/>
+        </w:rPr>
+        <w:t xml:space="preserve"> </w:t>
+      </w:r>
+      <w:r>
+        <w:rPr>
+          <w:rFonts w:ascii="Consolas" w:eastAsiaTheme="minorHAnsi" w:hAnsi="Consolas" w:cs="Consolas"/>
+          <w:color w:val="2B91AF"/>
+          <w:sz w:val="19"/>
+          <w:szCs w:val="19"/>
+          <w:lang w:val="en-GB"/>
+        </w:rPr>
+        <w:t>Booking</w:t>
+      </w:r>
+    </w:p>
+    <w:p>
+      <w:pPr>
+        <w:widowControl/>
+        <w:autoSpaceDE w:val="0"/>
+        <w:autoSpaceDN w:val="0"/>
+        <w:adjustRightInd w:val="0"/>
+        <w:spacing w:line="240" w:lineRule="auto"/>
+        <w:rPr>
+          <w:rFonts w:ascii="Consolas" w:eastAsiaTheme="minorHAnsi" w:hAnsi="Consolas" w:cs="Consolas"/>
+          <w:color w:val="000000"/>
+          <w:sz w:val="19"/>
+          <w:szCs w:val="19"/>
+          <w:lang w:val="en-GB"/>
+        </w:rPr>
+      </w:pPr>
+      <w:r>
+        <w:rPr>
+          <w:rFonts w:ascii="Consolas" w:eastAsiaTheme="minorHAnsi" w:hAnsi="Consolas" w:cs="Consolas"/>
+          <w:color w:val="000000"/>
+          <w:sz w:val="19"/>
+          <w:szCs w:val="19"/>
+          <w:lang w:val="en-GB"/>
+        </w:rPr>
+        <w:t xml:space="preserve">    </w:t>
+      </w:r>
+      <w:r>
+        <w:rPr>
+          <w:rFonts w:ascii="Consolas" w:eastAsiaTheme="minorHAnsi" w:hAnsi="Consolas" w:cs="Consolas"/>
+          <w:color w:val="000000"/>
+          <w:sz w:val="19"/>
+          <w:szCs w:val="19"/>
+          <w:lang w:val="en-GB"/>
+        </w:rPr>
+        <w:tab/>
+      </w:r>
+      <w:r>
+        <w:rPr>
+          <w:rFonts w:ascii="Consolas" w:eastAsiaTheme="minorHAnsi" w:hAnsi="Consolas" w:cs="Consolas"/>
+          <w:color w:val="000000"/>
+          <w:sz w:val="19"/>
+          <w:szCs w:val="19"/>
+          <w:lang w:val="en-GB"/>
+        </w:rPr>
+        <w:t>{</w:t>
+      </w:r>
+    </w:p>
+    <w:p>
+      <w:pPr>
+        <w:widowControl/>
+        <w:autoSpaceDE w:val="0"/>
+        <w:autoSpaceDN w:val="0"/>
+        <w:adjustRightInd w:val="0"/>
+        <w:spacing w:line="240" w:lineRule="auto"/>
+        <w:rPr>
+          <w:rFonts w:ascii="Consolas" w:eastAsiaTheme="minorHAnsi" w:hAnsi="Consolas" w:cs="Consolas"/>
+          <w:color w:val="000000"/>
+          <w:sz w:val="19"/>
+          <w:szCs w:val="19"/>
+          <w:lang w:val="en-GB"/>
+        </w:rPr>
+      </w:pPr>
+      <w:r>
+        <w:rPr>
+          <w:rFonts w:ascii="Consolas" w:eastAsiaTheme="minorHAnsi" w:hAnsi="Consolas" w:cs="Consolas"/>
+          <w:color w:val="000000"/>
+          <w:sz w:val="19"/>
+          <w:szCs w:val="19"/>
+          <w:lang w:val="en-GB"/>
+        </w:rPr>
+        <w:t xml:space="preserve">        [DatabaseGenerated(DatabaseGeneratedOption.Identity)]</w:t>
+      </w:r>
+    </w:p>
+    <w:p>
+      <w:pPr>
+        <w:widowControl/>
+        <w:autoSpaceDE w:val="0"/>
+        <w:autoSpaceDN w:val="0"/>
+        <w:adjustRightInd w:val="0"/>
+        <w:spacing w:line="240" w:lineRule="auto"/>
+        <w:rPr>
+          <w:rFonts w:ascii="Consolas" w:eastAsiaTheme="minorHAnsi" w:hAnsi="Consolas" w:cs="Consolas"/>
+          <w:color w:val="000000"/>
+          <w:sz w:val="19"/>
+          <w:szCs w:val="19"/>
+          <w:lang w:val="en-GB"/>
+        </w:rPr>
+      </w:pPr>
+      <w:r>
+        <w:rPr>
+          <w:rFonts w:ascii="Consolas" w:eastAsiaTheme="minorHAnsi" w:hAnsi="Consolas" w:cs="Consolas"/>
+          <w:color w:val="000000"/>
+          <w:sz w:val="19"/>
+          <w:szCs w:val="19"/>
+          <w:lang w:val="en-GB"/>
+        </w:rPr>
+        <w:t xml:space="preserve">        </w:t>
+      </w:r>
+      <w:r>
+        <w:rPr>
+          <w:rFonts w:ascii="Consolas" w:eastAsiaTheme="minorHAnsi" w:hAnsi="Consolas" w:cs="Consolas"/>
+          <w:color w:val="0000FF"/>
+          <w:sz w:val="19"/>
+          <w:szCs w:val="19"/>
+          <w:lang w:val="en-GB"/>
+        </w:rPr>
+        <w:t>public</w:t>
+      </w:r>
+      <w:r>
+        <w:rPr>
+          <w:rFonts w:ascii="Consolas" w:eastAsiaTheme="minorHAnsi" w:hAnsi="Consolas" w:cs="Consolas"/>
+          <w:color w:val="000000"/>
+          <w:sz w:val="19"/>
+          <w:szCs w:val="19"/>
+          <w:lang w:val="en-GB"/>
+        </w:rPr>
+        <w:t xml:space="preserve"> </w:t>
+      </w:r>
+      <w:r>
+        <w:rPr>
+          <w:rFonts w:ascii="Consolas" w:eastAsiaTheme="minorHAnsi" w:hAnsi="Consolas" w:cs="Consolas"/>
+          <w:color w:val="0000FF"/>
+          <w:sz w:val="19"/>
+          <w:szCs w:val="19"/>
+          <w:lang w:val="en-GB"/>
+        </w:rPr>
+        <w:t>int</w:t>
+      </w:r>
+      <w:r>
+        <w:rPr>
+          <w:rFonts w:ascii="Consolas" w:eastAsiaTheme="minorHAnsi" w:hAnsi="Consolas" w:cs="Consolas"/>
+          <w:color w:val="000000"/>
+          <w:sz w:val="19"/>
+          <w:szCs w:val="19"/>
+          <w:lang w:val="en-GB"/>
+        </w:rPr>
+        <w:t xml:space="preserve"> BookingId { </w:t>
+      </w:r>
+      <w:r>
+        <w:rPr>
+          <w:rFonts w:ascii="Consolas" w:eastAsiaTheme="minorHAnsi" w:hAnsi="Consolas" w:cs="Consolas"/>
+          <w:color w:val="0000FF"/>
+          <w:sz w:val="19"/>
+          <w:szCs w:val="19"/>
+          <w:lang w:val="en-GB"/>
+        </w:rPr>
+        <w:t>get</w:t>
+      </w:r>
+      <w:r>
+        <w:rPr>
+          <w:rFonts w:ascii="Consolas" w:eastAsiaTheme="minorHAnsi" w:hAnsi="Consolas" w:cs="Consolas"/>
+          <w:color w:val="000000"/>
+          <w:sz w:val="19"/>
+          <w:szCs w:val="19"/>
+          <w:lang w:val="en-GB"/>
+        </w:rPr>
+        <w:t xml:space="preserve">; </w:t>
+      </w:r>
+      <w:r>
+        <w:rPr>
+          <w:rFonts w:ascii="Consolas" w:eastAsiaTheme="minorHAnsi" w:hAnsi="Consolas" w:cs="Consolas"/>
+          <w:color w:val="0000FF"/>
+          <w:sz w:val="19"/>
+          <w:szCs w:val="19"/>
+          <w:lang w:val="en-GB"/>
+        </w:rPr>
+        <w:t>set</w:t>
+      </w:r>
+      <w:r>
+        <w:rPr>
+          <w:rFonts w:ascii="Consolas" w:eastAsiaTheme="minorHAnsi" w:hAnsi="Consolas" w:cs="Consolas"/>
+          <w:color w:val="000000"/>
+          <w:sz w:val="19"/>
+          <w:szCs w:val="19"/>
+          <w:lang w:val="en-GB"/>
+        </w:rPr>
+        <w:t>; }</w:t>
+      </w:r>
+    </w:p>
+    <w:p>
+      <w:pPr>
+        <w:widowControl/>
+        <w:autoSpaceDE w:val="0"/>
+        <w:autoSpaceDN w:val="0"/>
+        <w:adjustRightInd w:val="0"/>
+        <w:spacing w:line="240" w:lineRule="auto"/>
+        <w:rPr>
+          <w:rFonts w:ascii="Consolas" w:eastAsiaTheme="minorHAnsi" w:hAnsi="Consolas" w:cs="Consolas"/>
+          <w:color w:val="000000"/>
+          <w:sz w:val="19"/>
+          <w:szCs w:val="19"/>
+          <w:lang w:val="en-GB"/>
+        </w:rPr>
+      </w:pPr>
+      <w:r>
+        <w:rPr>
+          <w:rFonts w:ascii="Consolas" w:eastAsiaTheme="minorHAnsi" w:hAnsi="Consolas" w:cs="Consolas"/>
+          <w:color w:val="000000"/>
+          <w:sz w:val="19"/>
+          <w:szCs w:val="19"/>
+          <w:lang w:val="en-GB"/>
+        </w:rPr>
+        <w:t xml:space="preserve">        </w:t>
+      </w:r>
+      <w:r>
+        <w:rPr>
+          <w:rFonts w:ascii="Consolas" w:eastAsiaTheme="minorHAnsi" w:hAnsi="Consolas" w:cs="Consolas"/>
+          <w:color w:val="0000FF"/>
+          <w:sz w:val="19"/>
+          <w:szCs w:val="19"/>
+          <w:lang w:val="en-GB"/>
+        </w:rPr>
+        <w:t>public</w:t>
+      </w:r>
+      <w:r>
+        <w:rPr>
+          <w:rFonts w:ascii="Consolas" w:eastAsiaTheme="minorHAnsi" w:hAnsi="Consolas" w:cs="Consolas"/>
+          <w:color w:val="000000"/>
+          <w:sz w:val="19"/>
+          <w:szCs w:val="19"/>
+          <w:lang w:val="en-GB"/>
+        </w:rPr>
+        <w:t xml:space="preserve"> DateTime BookingDate { </w:t>
+      </w:r>
+      <w:r>
+        <w:rPr>
+          <w:rFonts w:ascii="Consolas" w:eastAsiaTheme="minorHAnsi" w:hAnsi="Consolas" w:cs="Consolas"/>
+          <w:color w:val="0000FF"/>
+          <w:sz w:val="19"/>
+          <w:szCs w:val="19"/>
+          <w:lang w:val="en-GB"/>
+        </w:rPr>
+        <w:t>get</w:t>
+      </w:r>
+      <w:r>
+        <w:rPr>
+          <w:rFonts w:ascii="Consolas" w:eastAsiaTheme="minorHAnsi" w:hAnsi="Consolas" w:cs="Consolas"/>
+          <w:color w:val="000000"/>
+          <w:sz w:val="19"/>
+          <w:szCs w:val="19"/>
+          <w:lang w:val="en-GB"/>
+        </w:rPr>
+        <w:t xml:space="preserve">; </w:t>
+      </w:r>
+      <w:r>
+        <w:rPr>
+          <w:rFonts w:ascii="Consolas" w:eastAsiaTheme="minorHAnsi" w:hAnsi="Consolas" w:cs="Consolas"/>
+          <w:color w:val="0000FF"/>
+          <w:sz w:val="19"/>
+          <w:szCs w:val="19"/>
+          <w:lang w:val="en-GB"/>
+        </w:rPr>
+        <w:t>set</w:t>
+      </w:r>
+      <w:r>
+        <w:rPr>
+          <w:rFonts w:ascii="Consolas" w:eastAsiaTheme="minorHAnsi" w:hAnsi="Consolas" w:cs="Consolas"/>
+          <w:color w:val="000000"/>
+          <w:sz w:val="19"/>
+          <w:szCs w:val="19"/>
+          <w:lang w:val="en-GB"/>
+        </w:rPr>
+        <w:t>; }</w:t>
+      </w:r>
+    </w:p>
+    <w:p>
+      <w:pPr>
+        <w:widowControl/>
+        <w:autoSpaceDE w:val="0"/>
+        <w:autoSpaceDN w:val="0"/>
+        <w:adjustRightInd w:val="0"/>
+        <w:spacing w:line="240" w:lineRule="auto"/>
+        <w:rPr>
+          <w:rFonts w:ascii="Consolas" w:eastAsiaTheme="minorHAnsi" w:hAnsi="Consolas" w:cs="Consolas"/>
+          <w:color w:val="000000"/>
+          <w:sz w:val="19"/>
+          <w:szCs w:val="19"/>
+          <w:lang w:val="en-GB"/>
+        </w:rPr>
+      </w:pPr>
+      <w:r>
+        <w:rPr>
+          <w:rFonts w:ascii="Consolas" w:eastAsiaTheme="minorHAnsi" w:hAnsi="Consolas" w:cs="Consolas"/>
+          <w:color w:val="000000"/>
+          <w:sz w:val="19"/>
+          <w:szCs w:val="19"/>
+          <w:lang w:val="en-GB"/>
+        </w:rPr>
+        <w:t xml:space="preserve">        </w:t>
+      </w:r>
+      <w:r>
+        <w:rPr>
+          <w:rFonts w:ascii="Consolas" w:eastAsiaTheme="minorHAnsi" w:hAnsi="Consolas" w:cs="Consolas"/>
+          <w:color w:val="0000FF"/>
+          <w:sz w:val="19"/>
+          <w:szCs w:val="19"/>
+          <w:lang w:val="en-GB"/>
+        </w:rPr>
+        <w:t>public</w:t>
+      </w:r>
+      <w:r>
+        <w:rPr>
+          <w:rFonts w:ascii="Consolas" w:eastAsiaTheme="minorHAnsi" w:hAnsi="Consolas" w:cs="Consolas"/>
+          <w:color w:val="000000"/>
+          <w:sz w:val="19"/>
+          <w:szCs w:val="19"/>
+          <w:lang w:val="en-GB"/>
+        </w:rPr>
+        <w:t xml:space="preserve"> </w:t>
+      </w:r>
+      <w:r>
+        <w:rPr>
+          <w:rFonts w:ascii="Consolas" w:eastAsiaTheme="minorHAnsi" w:hAnsi="Consolas" w:cs="Consolas"/>
+          <w:color w:val="0000FF"/>
+          <w:sz w:val="19"/>
+          <w:szCs w:val="19"/>
+          <w:lang w:val="en-GB"/>
+        </w:rPr>
+        <w:t>string</w:t>
+      </w:r>
+      <w:r>
+        <w:rPr>
+          <w:rFonts w:ascii="Consolas" w:eastAsiaTheme="minorHAnsi" w:hAnsi="Consolas" w:cs="Consolas"/>
+          <w:color w:val="000000"/>
+          <w:sz w:val="19"/>
+          <w:szCs w:val="19"/>
+          <w:lang w:val="en-GB"/>
+        </w:rPr>
+        <w:t xml:space="preserve"> CarModel { </w:t>
+      </w:r>
+      <w:r>
+        <w:rPr>
+          <w:rFonts w:ascii="Consolas" w:eastAsiaTheme="minorHAnsi" w:hAnsi="Consolas" w:cs="Consolas"/>
+          <w:color w:val="0000FF"/>
+          <w:sz w:val="19"/>
+          <w:szCs w:val="19"/>
+          <w:lang w:val="en-GB"/>
+        </w:rPr>
+        <w:t>get</w:t>
+      </w:r>
+      <w:r>
+        <w:rPr>
+          <w:rFonts w:ascii="Consolas" w:eastAsiaTheme="minorHAnsi" w:hAnsi="Consolas" w:cs="Consolas"/>
+          <w:color w:val="000000"/>
+          <w:sz w:val="19"/>
+          <w:szCs w:val="19"/>
+          <w:lang w:val="en-GB"/>
+        </w:rPr>
+        <w:t xml:space="preserve">; </w:t>
+      </w:r>
+      <w:r>
+        <w:rPr>
+          <w:rFonts w:ascii="Consolas" w:eastAsiaTheme="minorHAnsi" w:hAnsi="Consolas" w:cs="Consolas"/>
+          <w:color w:val="0000FF"/>
+          <w:sz w:val="19"/>
+          <w:szCs w:val="19"/>
+          <w:lang w:val="en-GB"/>
+        </w:rPr>
+        <w:t>set</w:t>
+      </w:r>
+      <w:r>
+        <w:rPr>
+          <w:rFonts w:ascii="Consolas" w:eastAsiaTheme="minorHAnsi" w:hAnsi="Consolas" w:cs="Consolas"/>
+          <w:color w:val="000000"/>
+          <w:sz w:val="19"/>
+          <w:szCs w:val="19"/>
+          <w:lang w:val="en-GB"/>
+        </w:rPr>
+        <w:t>; }</w:t>
+      </w:r>
+    </w:p>
+    <w:p>
+      <w:pPr>
+        <w:widowControl/>
+        <w:autoSpaceDE w:val="0"/>
+        <w:autoSpaceDN w:val="0"/>
+        <w:adjustRightInd w:val="0"/>
+        <w:spacing w:line="240" w:lineRule="auto"/>
+        <w:rPr>
+          <w:rFonts w:ascii="Consolas" w:eastAsiaTheme="minorHAnsi" w:hAnsi="Consolas" w:cs="Consolas"/>
+          <w:color w:val="000000"/>
+          <w:sz w:val="19"/>
+          <w:szCs w:val="19"/>
+          <w:lang w:val="en-GB"/>
+        </w:rPr>
+      </w:pPr>
+      <w:r>
+        <w:rPr>
+          <w:rFonts w:ascii="Consolas" w:eastAsiaTheme="minorHAnsi" w:hAnsi="Consolas" w:cs="Consolas"/>
+          <w:color w:val="000000"/>
+          <w:sz w:val="19"/>
+          <w:szCs w:val="19"/>
+          <w:lang w:val="en-GB"/>
+        </w:rPr>
+        <w:t xml:space="preserve">        </w:t>
+      </w:r>
+      <w:r>
+        <w:rPr>
+          <w:rFonts w:ascii="Consolas" w:eastAsiaTheme="minorHAnsi" w:hAnsi="Consolas" w:cs="Consolas"/>
+          <w:color w:val="0000FF"/>
+          <w:sz w:val="19"/>
+          <w:szCs w:val="19"/>
+          <w:lang w:val="en-GB"/>
+        </w:rPr>
+        <w:t>public</w:t>
+      </w:r>
+      <w:r>
+        <w:rPr>
+          <w:rFonts w:ascii="Consolas" w:eastAsiaTheme="minorHAnsi" w:hAnsi="Consolas" w:cs="Consolas"/>
+          <w:color w:val="000000"/>
+          <w:sz w:val="19"/>
+          <w:szCs w:val="19"/>
+          <w:lang w:val="en-GB"/>
+        </w:rPr>
+        <w:t xml:space="preserve"> </w:t>
+      </w:r>
+      <w:r>
+        <w:rPr>
+          <w:rFonts w:ascii="Consolas" w:eastAsiaTheme="minorHAnsi" w:hAnsi="Consolas" w:cs="Consolas"/>
+          <w:color w:val="0000FF"/>
+          <w:sz w:val="19"/>
+          <w:szCs w:val="19"/>
+          <w:lang w:val="en-GB"/>
+        </w:rPr>
+        <w:t>string</w:t>
+      </w:r>
+      <w:r>
+        <w:rPr>
+          <w:rFonts w:ascii="Consolas" w:eastAsiaTheme="minorHAnsi" w:hAnsi="Consolas" w:cs="Consolas"/>
+          <w:color w:val="000000"/>
+          <w:sz w:val="19"/>
+          <w:szCs w:val="19"/>
+          <w:lang w:val="en-GB"/>
+        </w:rPr>
+        <w:t xml:space="preserve"> CarProblem { </w:t>
+      </w:r>
+      <w:r>
+        <w:rPr>
+          <w:rFonts w:ascii="Consolas" w:eastAsiaTheme="minorHAnsi" w:hAnsi="Consolas" w:cs="Consolas"/>
+          <w:color w:val="0000FF"/>
+          <w:sz w:val="19"/>
+          <w:szCs w:val="19"/>
+          <w:lang w:val="en-GB"/>
+        </w:rPr>
+        <w:t>get</w:t>
+      </w:r>
+      <w:r>
+        <w:rPr>
+          <w:rFonts w:ascii="Consolas" w:eastAsiaTheme="minorHAnsi" w:hAnsi="Consolas" w:cs="Consolas"/>
+          <w:color w:val="000000"/>
+          <w:sz w:val="19"/>
+          <w:szCs w:val="19"/>
+          <w:lang w:val="en-GB"/>
+        </w:rPr>
+        <w:t xml:space="preserve">; </w:t>
+      </w:r>
+      <w:r>
+        <w:rPr>
+          <w:rFonts w:ascii="Consolas" w:eastAsiaTheme="minorHAnsi" w:hAnsi="Consolas" w:cs="Consolas"/>
+          <w:color w:val="0000FF"/>
+          <w:sz w:val="19"/>
+          <w:szCs w:val="19"/>
+          <w:lang w:val="en-GB"/>
+        </w:rPr>
+        <w:t>set</w:t>
+      </w:r>
+      <w:r>
+        <w:rPr>
+          <w:rFonts w:ascii="Consolas" w:eastAsiaTheme="minorHAnsi" w:hAnsi="Consolas" w:cs="Consolas"/>
+          <w:color w:val="000000"/>
+          <w:sz w:val="19"/>
+          <w:szCs w:val="19"/>
+          <w:lang w:val="en-GB"/>
+        </w:rPr>
+        <w:t>; }</w:t>
+      </w:r>
+    </w:p>
+    <w:p>
+      <w:pPr>
+        <w:widowControl/>
+        <w:autoSpaceDE w:val="0"/>
+        <w:autoSpaceDN w:val="0"/>
+        <w:adjustRightInd w:val="0"/>
+        <w:spacing w:line="240" w:lineRule="auto"/>
+        <w:rPr>
+          <w:rFonts w:ascii="Consolas" w:eastAsiaTheme="minorHAnsi" w:hAnsi="Consolas" w:cs="Consolas"/>
+          <w:color w:val="000000"/>
+          <w:sz w:val="19"/>
+          <w:szCs w:val="19"/>
+          <w:lang w:val="en-GB"/>
+        </w:rPr>
+      </w:pPr>
+      <w:r>
+        <w:rPr>
+          <w:rFonts w:ascii="Consolas" w:eastAsiaTheme="minorHAnsi" w:hAnsi="Consolas" w:cs="Consolas"/>
+          <w:color w:val="000000"/>
+          <w:sz w:val="19"/>
+          <w:szCs w:val="19"/>
+          <w:lang w:val="en-GB"/>
+        </w:rPr>
+        <w:t xml:space="preserve">        </w:t>
+      </w:r>
+      <w:r>
+        <w:rPr>
+          <w:rFonts w:ascii="Consolas" w:eastAsiaTheme="minorHAnsi" w:hAnsi="Consolas" w:cs="Consolas"/>
+          <w:color w:val="0000FF"/>
+          <w:sz w:val="19"/>
+          <w:szCs w:val="19"/>
+          <w:lang w:val="en-GB"/>
+        </w:rPr>
+        <w:t>public</w:t>
+      </w:r>
+      <w:r>
+        <w:rPr>
+          <w:rFonts w:ascii="Consolas" w:eastAsiaTheme="minorHAnsi" w:hAnsi="Consolas" w:cs="Consolas"/>
+          <w:color w:val="000000"/>
+          <w:sz w:val="19"/>
+          <w:szCs w:val="19"/>
+          <w:lang w:val="en-GB"/>
+        </w:rPr>
+        <w:t xml:space="preserve"> </w:t>
+      </w:r>
+      <w:r>
+        <w:rPr>
+          <w:rFonts w:ascii="Consolas" w:eastAsiaTheme="minorHAnsi" w:hAnsi="Consolas" w:cs="Consolas"/>
+          <w:color w:val="0000FF"/>
+          <w:sz w:val="19"/>
+          <w:szCs w:val="19"/>
+          <w:lang w:val="en-GB"/>
+        </w:rPr>
+        <w:t>bool</w:t>
+      </w:r>
+      <w:r>
+        <w:rPr>
+          <w:rFonts w:ascii="Consolas" w:eastAsiaTheme="minorHAnsi" w:hAnsi="Consolas" w:cs="Consolas"/>
+          <w:color w:val="000000"/>
+          <w:sz w:val="19"/>
+          <w:szCs w:val="19"/>
+          <w:lang w:val="en-GB"/>
+        </w:rPr>
+        <w:t xml:space="preserve"> Approved { </w:t>
+      </w:r>
+      <w:r>
+        <w:rPr>
+          <w:rFonts w:ascii="Consolas" w:eastAsiaTheme="minorHAnsi" w:hAnsi="Consolas" w:cs="Consolas"/>
+          <w:color w:val="0000FF"/>
+          <w:sz w:val="19"/>
+          <w:szCs w:val="19"/>
+          <w:lang w:val="en-GB"/>
+        </w:rPr>
+        <w:t>get</w:t>
+      </w:r>
+      <w:r>
+        <w:rPr>
+          <w:rFonts w:ascii="Consolas" w:eastAsiaTheme="minorHAnsi" w:hAnsi="Consolas" w:cs="Consolas"/>
+          <w:color w:val="000000"/>
+          <w:sz w:val="19"/>
+          <w:szCs w:val="19"/>
+          <w:lang w:val="en-GB"/>
+        </w:rPr>
+        <w:t xml:space="preserve">; </w:t>
+      </w:r>
+      <w:r>
+        <w:rPr>
+          <w:rFonts w:ascii="Consolas" w:eastAsiaTheme="minorHAnsi" w:hAnsi="Consolas" w:cs="Consolas"/>
+          <w:color w:val="0000FF"/>
+          <w:sz w:val="19"/>
+          <w:szCs w:val="19"/>
+          <w:lang w:val="en-GB"/>
+        </w:rPr>
+        <w:t>set</w:t>
+      </w:r>
+      <w:r>
+        <w:rPr>
+          <w:rFonts w:ascii="Consolas" w:eastAsiaTheme="minorHAnsi" w:hAnsi="Consolas" w:cs="Consolas"/>
+          <w:color w:val="000000"/>
+          <w:sz w:val="19"/>
+          <w:szCs w:val="19"/>
+          <w:lang w:val="en-GB"/>
+        </w:rPr>
+        <w:t>; }</w:t>
+      </w:r>
+    </w:p>
+    <w:p>
+      <w:pPr>
+        <w:widowControl/>
+        <w:autoSpaceDE w:val="0"/>
+        <w:autoSpaceDN w:val="0"/>
+        <w:adjustRightInd w:val="0"/>
+        <w:spacing w:line="240" w:lineRule="auto"/>
+        <w:rPr>
+          <w:rFonts w:ascii="Consolas" w:eastAsiaTheme="minorHAnsi" w:hAnsi="Consolas" w:cs="Consolas"/>
+          <w:color w:val="000000"/>
+          <w:sz w:val="19"/>
+          <w:szCs w:val="19"/>
+          <w:lang w:val="en-GB"/>
+        </w:rPr>
+      </w:pPr>
+      <w:r>
+        <w:rPr>
+          <w:rFonts w:ascii="Consolas" w:eastAsiaTheme="minorHAnsi" w:hAnsi="Consolas" w:cs="Consolas"/>
+          <w:color w:val="000000"/>
+          <w:sz w:val="19"/>
+          <w:szCs w:val="19"/>
+          <w:lang w:val="en-GB"/>
+        </w:rPr>
+        <w:t xml:space="preserve">        </w:t>
+      </w:r>
+      <w:r>
+        <w:rPr>
+          <w:rFonts w:ascii="Consolas" w:eastAsiaTheme="minorHAnsi" w:hAnsi="Consolas" w:cs="Consolas"/>
+          <w:color w:val="0000FF"/>
+          <w:sz w:val="19"/>
+          <w:szCs w:val="19"/>
+          <w:lang w:val="en-GB"/>
+        </w:rPr>
+        <w:t>public</w:t>
+      </w:r>
+      <w:r>
+        <w:rPr>
+          <w:rFonts w:ascii="Consolas" w:eastAsiaTheme="minorHAnsi" w:hAnsi="Consolas" w:cs="Consolas"/>
+          <w:color w:val="000000"/>
+          <w:sz w:val="19"/>
+          <w:szCs w:val="19"/>
+          <w:lang w:val="en-GB"/>
+        </w:rPr>
+        <w:t xml:space="preserve"> </w:t>
+      </w:r>
+      <w:r>
+        <w:rPr>
+          <w:rFonts w:ascii="Consolas" w:eastAsiaTheme="minorHAnsi" w:hAnsi="Consolas" w:cs="Consolas"/>
+          <w:color w:val="0000FF"/>
+          <w:sz w:val="19"/>
+          <w:szCs w:val="19"/>
+          <w:lang w:val="en-GB"/>
+        </w:rPr>
+        <w:t>bool</w:t>
+      </w:r>
+      <w:r>
+        <w:rPr>
+          <w:rFonts w:ascii="Consolas" w:eastAsiaTheme="minorHAnsi" w:hAnsi="Consolas" w:cs="Consolas"/>
+          <w:color w:val="000000"/>
+          <w:sz w:val="19"/>
+          <w:szCs w:val="19"/>
+          <w:lang w:val="en-GB"/>
+        </w:rPr>
+        <w:t xml:space="preserve"> Working { </w:t>
+      </w:r>
+      <w:r>
+        <w:rPr>
+          <w:rFonts w:ascii="Consolas" w:eastAsiaTheme="minorHAnsi" w:hAnsi="Consolas" w:cs="Consolas"/>
+          <w:color w:val="0000FF"/>
+          <w:sz w:val="19"/>
+          <w:szCs w:val="19"/>
+          <w:lang w:val="en-GB"/>
+        </w:rPr>
+        <w:t>get</w:t>
+      </w:r>
+      <w:r>
+        <w:rPr>
+          <w:rFonts w:ascii="Consolas" w:eastAsiaTheme="minorHAnsi" w:hAnsi="Consolas" w:cs="Consolas"/>
+          <w:color w:val="000000"/>
+          <w:sz w:val="19"/>
+          <w:szCs w:val="19"/>
+          <w:lang w:val="en-GB"/>
+        </w:rPr>
+        <w:t xml:space="preserve">; </w:t>
+      </w:r>
+      <w:r>
+        <w:rPr>
+          <w:rFonts w:ascii="Consolas" w:eastAsiaTheme="minorHAnsi" w:hAnsi="Consolas" w:cs="Consolas"/>
+          <w:color w:val="0000FF"/>
+          <w:sz w:val="19"/>
+          <w:szCs w:val="19"/>
+          <w:lang w:val="en-GB"/>
+        </w:rPr>
+        <w:t>set</w:t>
+      </w:r>
+      <w:r>
+        <w:rPr>
+          <w:rFonts w:ascii="Consolas" w:eastAsiaTheme="minorHAnsi" w:hAnsi="Consolas" w:cs="Consolas"/>
+          <w:color w:val="000000"/>
+          <w:sz w:val="19"/>
+          <w:szCs w:val="19"/>
+          <w:lang w:val="en-GB"/>
+        </w:rPr>
+        <w:t>; }</w:t>
+      </w:r>
+    </w:p>
+    <w:p>
+      <w:pPr>
+        <w:widowControl/>
+        <w:autoSpaceDE w:val="0"/>
+        <w:autoSpaceDN w:val="0"/>
+        <w:adjustRightInd w:val="0"/>
+        <w:spacing w:line="240" w:lineRule="auto"/>
+        <w:rPr>
+          <w:rFonts w:ascii="Consolas" w:eastAsiaTheme="minorHAnsi" w:hAnsi="Consolas" w:cs="Consolas"/>
+          <w:color w:val="000000"/>
+          <w:sz w:val="19"/>
+          <w:szCs w:val="19"/>
+          <w:lang w:val="en-GB"/>
+        </w:rPr>
+      </w:pPr>
+      <w:r>
+        <w:rPr>
+          <w:rFonts w:ascii="Consolas" w:eastAsiaTheme="minorHAnsi" w:hAnsi="Consolas" w:cs="Consolas"/>
+          <w:color w:val="000000"/>
+          <w:sz w:val="19"/>
+          <w:szCs w:val="19"/>
+          <w:lang w:val="en-GB"/>
+        </w:rPr>
+        <w:t xml:space="preserve">        </w:t>
+      </w:r>
+      <w:r>
+        <w:rPr>
+          <w:rFonts w:ascii="Consolas" w:eastAsiaTheme="minorHAnsi" w:hAnsi="Consolas" w:cs="Consolas"/>
+          <w:color w:val="0000FF"/>
+          <w:sz w:val="19"/>
+          <w:szCs w:val="19"/>
+          <w:lang w:val="en-GB"/>
+        </w:rPr>
+        <w:t>public</w:t>
+      </w:r>
+      <w:r>
+        <w:rPr>
+          <w:rFonts w:ascii="Consolas" w:eastAsiaTheme="minorHAnsi" w:hAnsi="Consolas" w:cs="Consolas"/>
+          <w:color w:val="000000"/>
+          <w:sz w:val="19"/>
+          <w:szCs w:val="19"/>
+          <w:lang w:val="en-GB"/>
+        </w:rPr>
+        <w:t xml:space="preserve"> </w:t>
+      </w:r>
+      <w:r>
+        <w:rPr>
+          <w:rFonts w:ascii="Consolas" w:eastAsiaTheme="minorHAnsi" w:hAnsi="Consolas" w:cs="Consolas"/>
+          <w:color w:val="0000FF"/>
+          <w:sz w:val="19"/>
+          <w:szCs w:val="19"/>
+          <w:lang w:val="en-GB"/>
+        </w:rPr>
+        <w:t>bool</w:t>
+      </w:r>
+      <w:r>
+        <w:rPr>
+          <w:rFonts w:ascii="Consolas" w:eastAsiaTheme="minorHAnsi" w:hAnsi="Consolas" w:cs="Consolas"/>
+          <w:color w:val="000000"/>
+          <w:sz w:val="19"/>
+          <w:szCs w:val="19"/>
+          <w:lang w:val="en-GB"/>
+        </w:rPr>
+        <w:t xml:space="preserve"> Ready { </w:t>
+      </w:r>
+      <w:r>
+        <w:rPr>
+          <w:rFonts w:ascii="Consolas" w:eastAsiaTheme="minorHAnsi" w:hAnsi="Consolas" w:cs="Consolas"/>
+          <w:color w:val="0000FF"/>
+          <w:sz w:val="19"/>
+          <w:szCs w:val="19"/>
+          <w:lang w:val="en-GB"/>
+        </w:rPr>
+        <w:t>get</w:t>
+      </w:r>
+      <w:r>
+        <w:rPr>
+          <w:rFonts w:ascii="Consolas" w:eastAsiaTheme="minorHAnsi" w:hAnsi="Consolas" w:cs="Consolas"/>
+          <w:color w:val="000000"/>
+          <w:sz w:val="19"/>
+          <w:szCs w:val="19"/>
+          <w:lang w:val="en-GB"/>
+        </w:rPr>
+        <w:t xml:space="preserve">; </w:t>
+      </w:r>
+      <w:r>
+        <w:rPr>
+          <w:rFonts w:ascii="Consolas" w:eastAsiaTheme="minorHAnsi" w:hAnsi="Consolas" w:cs="Consolas"/>
+          <w:color w:val="0000FF"/>
+          <w:sz w:val="19"/>
+          <w:szCs w:val="19"/>
+          <w:lang w:val="en-GB"/>
+        </w:rPr>
+        <w:t>set</w:t>
+      </w:r>
+      <w:r>
+        <w:rPr>
+          <w:rFonts w:ascii="Consolas" w:eastAsiaTheme="minorHAnsi" w:hAnsi="Consolas" w:cs="Consolas"/>
+          <w:color w:val="000000"/>
+          <w:sz w:val="19"/>
+          <w:szCs w:val="19"/>
+          <w:lang w:val="en-GB"/>
+        </w:rPr>
+        <w:t>; }</w:t>
+      </w:r>
+    </w:p>
+    <w:p>
+      <w:pPr>
+        <w:widowControl/>
+        <w:autoSpaceDE w:val="0"/>
+        <w:autoSpaceDN w:val="0"/>
+        <w:adjustRightInd w:val="0"/>
+        <w:spacing w:line="240" w:lineRule="auto"/>
+        <w:rPr>
+          <w:rFonts w:ascii="Consolas" w:eastAsiaTheme="minorHAnsi" w:hAnsi="Consolas" w:cs="Consolas"/>
+          <w:color w:val="000000"/>
+          <w:sz w:val="19"/>
+          <w:szCs w:val="19"/>
+          <w:lang w:val="en-GB"/>
+        </w:rPr>
+      </w:pPr>
+      <w:r>
+        <w:rPr>
+          <w:rFonts w:ascii="Consolas" w:eastAsiaTheme="minorHAnsi" w:hAnsi="Consolas" w:cs="Consolas"/>
+          <w:color w:val="000000"/>
+          <w:sz w:val="19"/>
+          <w:szCs w:val="19"/>
+          <w:lang w:val="en-GB"/>
+        </w:rPr>
+        <w:t xml:space="preserve">        </w:t>
+      </w:r>
+      <w:r>
+        <w:rPr>
+          <w:rFonts w:ascii="Consolas" w:eastAsiaTheme="minorHAnsi" w:hAnsi="Consolas" w:cs="Consolas"/>
+          <w:color w:val="0000FF"/>
+          <w:sz w:val="19"/>
+          <w:szCs w:val="19"/>
+          <w:lang w:val="en-GB"/>
+        </w:rPr>
+        <w:t>public</w:t>
+      </w:r>
+      <w:r>
+        <w:rPr>
+          <w:rFonts w:ascii="Consolas" w:eastAsiaTheme="minorHAnsi" w:hAnsi="Consolas" w:cs="Consolas"/>
+          <w:color w:val="000000"/>
+          <w:sz w:val="19"/>
+          <w:szCs w:val="19"/>
+          <w:lang w:val="en-GB"/>
+        </w:rPr>
+        <w:t xml:space="preserve"> </w:t>
+      </w:r>
+      <w:r>
+        <w:rPr>
+          <w:rFonts w:ascii="Consolas" w:eastAsiaTheme="minorHAnsi" w:hAnsi="Consolas" w:cs="Consolas"/>
+          <w:color w:val="0000FF"/>
+          <w:sz w:val="19"/>
+          <w:szCs w:val="19"/>
+          <w:lang w:val="en-GB"/>
+        </w:rPr>
+        <w:t>int</w:t>
+      </w:r>
+      <w:r>
+        <w:rPr>
+          <w:rFonts w:ascii="Consolas" w:eastAsiaTheme="minorHAnsi" w:hAnsi="Consolas" w:cs="Consolas"/>
+          <w:color w:val="000000"/>
+          <w:sz w:val="19"/>
+          <w:szCs w:val="19"/>
+          <w:lang w:val="en-GB"/>
+        </w:rPr>
+        <w:t xml:space="preserve"> UserId { </w:t>
+      </w:r>
+      <w:r>
+        <w:rPr>
+          <w:rFonts w:ascii="Consolas" w:eastAsiaTheme="minorHAnsi" w:hAnsi="Consolas" w:cs="Consolas"/>
+          <w:color w:val="0000FF"/>
+          <w:sz w:val="19"/>
+          <w:szCs w:val="19"/>
+          <w:lang w:val="en-GB"/>
+        </w:rPr>
+        <w:t>get</w:t>
+      </w:r>
+      <w:r>
+        <w:rPr>
+          <w:rFonts w:ascii="Consolas" w:eastAsiaTheme="minorHAnsi" w:hAnsi="Consolas" w:cs="Consolas"/>
+          <w:color w:val="000000"/>
+          <w:sz w:val="19"/>
+          <w:szCs w:val="19"/>
+          <w:lang w:val="en-GB"/>
+        </w:rPr>
+        <w:t xml:space="preserve">; </w:t>
+      </w:r>
+      <w:r>
+        <w:rPr>
+          <w:rFonts w:ascii="Consolas" w:eastAsiaTheme="minorHAnsi" w:hAnsi="Consolas" w:cs="Consolas"/>
+          <w:color w:val="0000FF"/>
+          <w:sz w:val="19"/>
+          <w:szCs w:val="19"/>
+          <w:lang w:val="en-GB"/>
+        </w:rPr>
+        <w:t>set</w:t>
+      </w:r>
+      <w:r>
+        <w:rPr>
+          <w:rFonts w:ascii="Consolas" w:eastAsiaTheme="minorHAnsi" w:hAnsi="Consolas" w:cs="Consolas"/>
+          <w:color w:val="000000"/>
+          <w:sz w:val="19"/>
+          <w:szCs w:val="19"/>
+          <w:lang w:val="en-GB"/>
+        </w:rPr>
+        <w:t>; }</w:t>
+      </w:r>
+    </w:p>
+    <w:p>
+      <w:pPr>
+        <w:widowControl/>
+        <w:autoSpaceDE w:val="0"/>
+        <w:autoSpaceDN w:val="0"/>
+        <w:adjustRightInd w:val="0"/>
+        <w:spacing w:line="240" w:lineRule="auto"/>
+        <w:rPr>
+          <w:rFonts w:ascii="Consolas" w:eastAsiaTheme="minorHAnsi" w:hAnsi="Consolas" w:cs="Consolas"/>
+          <w:color w:val="000000"/>
+          <w:sz w:val="19"/>
+          <w:szCs w:val="19"/>
+          <w:lang w:val="en-GB"/>
+        </w:rPr>
+      </w:pPr>
+      <w:r>
+        <w:rPr>
+          <w:rFonts w:ascii="Consolas" w:eastAsiaTheme="minorHAnsi" w:hAnsi="Consolas" w:cs="Consolas"/>
+          <w:color w:val="000000"/>
+          <w:sz w:val="19"/>
+          <w:szCs w:val="19"/>
+          <w:lang w:val="en-GB"/>
+        </w:rPr>
+        <w:t xml:space="preserve">        </w:t>
+      </w:r>
+      <w:r>
+        <w:rPr>
+          <w:rFonts w:ascii="Consolas" w:eastAsiaTheme="minorHAnsi" w:hAnsi="Consolas" w:cs="Consolas"/>
+          <w:color w:val="0000FF"/>
+          <w:sz w:val="19"/>
+          <w:szCs w:val="19"/>
+          <w:lang w:val="en-GB"/>
+        </w:rPr>
+        <w:t>public</w:t>
+      </w:r>
+      <w:r>
+        <w:rPr>
+          <w:rFonts w:ascii="Consolas" w:eastAsiaTheme="minorHAnsi" w:hAnsi="Consolas" w:cs="Consolas"/>
+          <w:color w:val="000000"/>
+          <w:sz w:val="19"/>
+          <w:szCs w:val="19"/>
+          <w:lang w:val="en-GB"/>
+        </w:rPr>
+        <w:t xml:space="preserve"> User User { </w:t>
+      </w:r>
+      <w:r>
+        <w:rPr>
+          <w:rFonts w:ascii="Consolas" w:eastAsiaTheme="minorHAnsi" w:hAnsi="Consolas" w:cs="Consolas"/>
+          <w:color w:val="0000FF"/>
+          <w:sz w:val="19"/>
+          <w:szCs w:val="19"/>
+          <w:lang w:val="en-GB"/>
+        </w:rPr>
+        <w:t>get</w:t>
+      </w:r>
+      <w:r>
+        <w:rPr>
+          <w:rFonts w:ascii="Consolas" w:eastAsiaTheme="minorHAnsi" w:hAnsi="Consolas" w:cs="Consolas"/>
+          <w:color w:val="000000"/>
+          <w:sz w:val="19"/>
+          <w:szCs w:val="19"/>
+          <w:lang w:val="en-GB"/>
+        </w:rPr>
+        <w:t xml:space="preserve">; </w:t>
+      </w:r>
+      <w:r>
+        <w:rPr>
+          <w:rFonts w:ascii="Consolas" w:eastAsiaTheme="minorHAnsi" w:hAnsi="Consolas" w:cs="Consolas"/>
+          <w:color w:val="0000FF"/>
+          <w:sz w:val="19"/>
+          <w:szCs w:val="19"/>
+          <w:lang w:val="en-GB"/>
+        </w:rPr>
+        <w:t>set</w:t>
+      </w:r>
+      <w:r>
+        <w:rPr>
+          <w:rFonts w:ascii="Consolas" w:eastAsiaTheme="minorHAnsi" w:hAnsi="Consolas" w:cs="Consolas"/>
+          <w:color w:val="000000"/>
+          <w:sz w:val="19"/>
+          <w:szCs w:val="19"/>
+          <w:lang w:val="en-GB"/>
+        </w:rPr>
+        <w:t>; }</w:t>
+      </w:r>
+    </w:p>
+    <w:p>
+      <w:pPr>
+        <w:widowControl/>
+        <w:autoSpaceDE w:val="0"/>
+        <w:autoSpaceDN w:val="0"/>
+        <w:adjustRightInd w:val="0"/>
+        <w:spacing w:line="240" w:lineRule="auto"/>
+        <w:rPr>
+          <w:rFonts w:ascii="Consolas" w:eastAsiaTheme="minorHAnsi" w:hAnsi="Consolas" w:cs="Consolas"/>
+          <w:color w:val="000000"/>
+          <w:sz w:val="19"/>
+          <w:szCs w:val="19"/>
+          <w:lang w:val="en-GB"/>
+        </w:rPr>
+      </w:pPr>
+    </w:p>
+    <w:p>
+      <w:pPr>
+        <w:widowControl/>
+        <w:autoSpaceDE w:val="0"/>
+        <w:autoSpaceDN w:val="0"/>
+        <w:adjustRightInd w:val="0"/>
+        <w:spacing w:line="240" w:lineRule="auto"/>
+        <w:rPr>
+          <w:rFonts w:ascii="Consolas" w:eastAsiaTheme="minorHAnsi" w:hAnsi="Consolas" w:cs="Consolas"/>
+          <w:color w:val="000000"/>
+          <w:sz w:val="19"/>
+          <w:szCs w:val="19"/>
+          <w:lang w:val="en-GB"/>
+        </w:rPr>
+      </w:pPr>
+    </w:p>
+    <w:p>
+      <w:pPr>
+        <w:ind w:left="709"/>
+        <w:rPr>
+          <w:rFonts w:ascii="Consolas" w:eastAsiaTheme="minorHAnsi" w:hAnsi="Consolas" w:cs="Consolas"/>
+          <w:color w:val="000000"/>
+          <w:sz w:val="19"/>
+          <w:szCs w:val="19"/>
+          <w:lang w:val="en-GB"/>
+        </w:rPr>
+      </w:pPr>
+      <w:r>
+        <w:rPr>
+          <w:rFonts w:ascii="Consolas" w:eastAsiaTheme="minorHAnsi" w:hAnsi="Consolas" w:cs="Consolas"/>
+          <w:color w:val="000000"/>
+          <w:sz w:val="19"/>
+          <w:szCs w:val="19"/>
+          <w:lang w:val="en-GB"/>
+        </w:rPr>
+        <w:t xml:space="preserve"> }</w:t>
+      </w:r>
+    </w:p>
+    <w:p>
+      <w:pPr>
+        <w:ind w:left="709"/>
+        <w:rPr>
+          <w:rFonts w:ascii="Consolas" w:eastAsiaTheme="minorHAnsi" w:hAnsi="Consolas" w:cs="Consolas"/>
+          <w:color w:val="000000"/>
+          <w:sz w:val="19"/>
+          <w:szCs w:val="19"/>
+          <w:lang w:val="en-GB"/>
+        </w:rPr>
+      </w:pPr>
+    </w:p>
+    <w:p>
+      <w:pPr>
+        <w:ind w:left="709"/>
+        <w:rPr>
+          <w:rFonts w:eastAsiaTheme="minorHAnsi"/>
+          <w:color w:val="000000"/>
+          <w:lang w:val="en-GB"/>
+        </w:rPr>
+      </w:pPr>
+      <w:r>
+        <w:rPr>
+          <w:rFonts w:eastAsiaTheme="minorHAnsi"/>
+          <w:color w:val="000000"/>
+          <w:lang w:val="en-GB"/>
+        </w:rPr>
+        <w:t>Login model</w:t>
+      </w:r>
+    </w:p>
+    <w:p>
+      <w:pPr>
+        <w:ind w:left="709"/>
+        <w:rPr>
+          <w:rFonts w:eastAsiaTheme="minorHAnsi"/>
+          <w:color w:val="000000"/>
+          <w:lang w:val="en-GB"/>
+        </w:rPr>
+      </w:pPr>
+    </w:p>
+    <w:p>
+      <w:pPr>
+        <w:widowControl/>
+        <w:autoSpaceDE w:val="0"/>
+        <w:autoSpaceDN w:val="0"/>
+        <w:adjustRightInd w:val="0"/>
+        <w:spacing w:line="240" w:lineRule="auto"/>
+        <w:ind w:firstLine="709"/>
+        <w:rPr>
+          <w:rFonts w:ascii="Consolas" w:eastAsiaTheme="minorHAnsi" w:hAnsi="Consolas" w:cs="Consolas"/>
+          <w:color w:val="000000"/>
+          <w:sz w:val="19"/>
+          <w:szCs w:val="19"/>
+          <w:lang w:val="en-GB"/>
+        </w:rPr>
+      </w:pPr>
+      <w:r>
+        <w:rPr>
+          <w:rFonts w:ascii="Consolas" w:eastAsiaTheme="minorHAnsi" w:hAnsi="Consolas" w:cs="Consolas"/>
+          <w:color w:val="0000FF"/>
+          <w:sz w:val="19"/>
+          <w:szCs w:val="19"/>
+          <w:lang w:val="en-GB"/>
+        </w:rPr>
+        <w:t>public</w:t>
+      </w:r>
+      <w:r>
+        <w:rPr>
+          <w:rFonts w:ascii="Consolas" w:eastAsiaTheme="minorHAnsi" w:hAnsi="Consolas" w:cs="Consolas"/>
+          <w:color w:val="000000"/>
+          <w:sz w:val="19"/>
+          <w:szCs w:val="19"/>
+          <w:lang w:val="en-GB"/>
+        </w:rPr>
+        <w:t xml:space="preserve"> </w:t>
+      </w:r>
+      <w:r>
+        <w:rPr>
+          <w:rFonts w:ascii="Consolas" w:eastAsiaTheme="minorHAnsi" w:hAnsi="Consolas" w:cs="Consolas"/>
+          <w:color w:val="0000FF"/>
+          <w:sz w:val="19"/>
+          <w:szCs w:val="19"/>
+          <w:lang w:val="en-GB"/>
+        </w:rPr>
+        <w:t>class</w:t>
+      </w:r>
+      <w:r>
+        <w:rPr>
+          <w:rFonts w:ascii="Consolas" w:eastAsiaTheme="minorHAnsi" w:hAnsi="Consolas" w:cs="Consolas"/>
+          <w:color w:val="000000"/>
+          <w:sz w:val="19"/>
+          <w:szCs w:val="19"/>
+          <w:lang w:val="en-GB"/>
+        </w:rPr>
+        <w:t xml:space="preserve"> </w:t>
+      </w:r>
+      <w:r>
+        <w:rPr>
+          <w:rFonts w:ascii="Consolas" w:eastAsiaTheme="minorHAnsi" w:hAnsi="Consolas" w:cs="Consolas"/>
+          <w:color w:val="2B91AF"/>
+          <w:sz w:val="19"/>
+          <w:szCs w:val="19"/>
+          <w:lang w:val="en-GB"/>
+        </w:rPr>
+        <w:t>LoginModel</w:t>
+      </w:r>
+    </w:p>
+    <w:p>
+      <w:pPr>
+        <w:widowControl/>
+        <w:autoSpaceDE w:val="0"/>
+        <w:autoSpaceDN w:val="0"/>
+        <w:adjustRightInd w:val="0"/>
+        <w:spacing w:line="240" w:lineRule="auto"/>
+        <w:rPr>
+          <w:rFonts w:ascii="Consolas" w:eastAsiaTheme="minorHAnsi" w:hAnsi="Consolas" w:cs="Consolas"/>
+          <w:color w:val="000000"/>
+          <w:sz w:val="19"/>
+          <w:szCs w:val="19"/>
+          <w:lang w:val="en-GB"/>
+        </w:rPr>
+      </w:pPr>
+      <w:r>
+        <w:rPr>
+          <w:rFonts w:ascii="Consolas" w:eastAsiaTheme="minorHAnsi" w:hAnsi="Consolas" w:cs="Consolas"/>
+          <w:color w:val="000000"/>
+          <w:sz w:val="19"/>
+          <w:szCs w:val="19"/>
+          <w:lang w:val="en-GB"/>
+        </w:rPr>
+        <w:t xml:space="preserve">   </w:t>
+      </w:r>
+      <w:r>
+        <w:rPr>
+          <w:rFonts w:ascii="Consolas" w:eastAsiaTheme="minorHAnsi" w:hAnsi="Consolas" w:cs="Consolas"/>
+          <w:color w:val="000000"/>
+          <w:sz w:val="19"/>
+          <w:szCs w:val="19"/>
+          <w:lang w:val="en-GB"/>
+        </w:rPr>
+        <w:tab/>
+      </w:r>
+      <w:r>
+        <w:rPr>
+          <w:rFonts w:ascii="Consolas" w:eastAsiaTheme="minorHAnsi" w:hAnsi="Consolas" w:cs="Consolas"/>
+          <w:color w:val="000000"/>
+          <w:sz w:val="19"/>
+          <w:szCs w:val="19"/>
+          <w:lang w:val="en-GB"/>
+        </w:rPr>
+        <w:t xml:space="preserve"> {</w:t>
+      </w:r>
+    </w:p>
+    <w:p>
+      <w:pPr>
+        <w:widowControl/>
+        <w:autoSpaceDE w:val="0"/>
+        <w:autoSpaceDN w:val="0"/>
+        <w:adjustRightInd w:val="0"/>
+        <w:spacing w:line="240" w:lineRule="auto"/>
+        <w:rPr>
+          <w:rFonts w:ascii="Consolas" w:eastAsiaTheme="minorHAnsi" w:hAnsi="Consolas" w:cs="Consolas"/>
+          <w:color w:val="000000"/>
+          <w:sz w:val="19"/>
+          <w:szCs w:val="19"/>
+          <w:lang w:val="en-GB"/>
+        </w:rPr>
+      </w:pPr>
+      <w:r>
+        <w:rPr>
+          <w:rFonts w:ascii="Consolas" w:eastAsiaTheme="minorHAnsi" w:hAnsi="Consolas" w:cs="Consolas"/>
+          <w:color w:val="000000"/>
+          <w:sz w:val="19"/>
+          <w:szCs w:val="19"/>
+          <w:lang w:val="en-GB"/>
+        </w:rPr>
+        <w:t xml:space="preserve">        </w:t>
+      </w:r>
+      <w:r>
+        <w:rPr>
+          <w:rFonts w:ascii="Consolas" w:eastAsiaTheme="minorHAnsi" w:hAnsi="Consolas" w:cs="Consolas"/>
+          <w:color w:val="0000FF"/>
+          <w:sz w:val="19"/>
+          <w:szCs w:val="19"/>
+          <w:lang w:val="en-GB"/>
+        </w:rPr>
+        <w:t>public</w:t>
+      </w:r>
+      <w:r>
+        <w:rPr>
+          <w:rFonts w:ascii="Consolas" w:eastAsiaTheme="minorHAnsi" w:hAnsi="Consolas" w:cs="Consolas"/>
+          <w:color w:val="000000"/>
+          <w:sz w:val="19"/>
+          <w:szCs w:val="19"/>
+          <w:lang w:val="en-GB"/>
+        </w:rPr>
+        <w:t xml:space="preserve"> </w:t>
+      </w:r>
+      <w:r>
+        <w:rPr>
+          <w:rFonts w:ascii="Consolas" w:eastAsiaTheme="minorHAnsi" w:hAnsi="Consolas" w:cs="Consolas"/>
+          <w:color w:val="0000FF"/>
+          <w:sz w:val="19"/>
+          <w:szCs w:val="19"/>
+          <w:lang w:val="en-GB"/>
+        </w:rPr>
+        <w:t>string</w:t>
+      </w:r>
+      <w:r>
+        <w:rPr>
+          <w:rFonts w:ascii="Consolas" w:eastAsiaTheme="minorHAnsi" w:hAnsi="Consolas" w:cs="Consolas"/>
+          <w:color w:val="000000"/>
+          <w:sz w:val="19"/>
+          <w:szCs w:val="19"/>
+          <w:lang w:val="en-GB"/>
+        </w:rPr>
+        <w:t xml:space="preserve"> Username { </w:t>
+      </w:r>
+      <w:r>
+        <w:rPr>
+          <w:rFonts w:ascii="Consolas" w:eastAsiaTheme="minorHAnsi" w:hAnsi="Consolas" w:cs="Consolas"/>
+          <w:color w:val="0000FF"/>
+          <w:sz w:val="19"/>
+          <w:szCs w:val="19"/>
+          <w:lang w:val="en-GB"/>
+        </w:rPr>
+        <w:t>get</w:t>
+      </w:r>
+      <w:r>
+        <w:rPr>
+          <w:rFonts w:ascii="Consolas" w:eastAsiaTheme="minorHAnsi" w:hAnsi="Consolas" w:cs="Consolas"/>
+          <w:color w:val="000000"/>
+          <w:sz w:val="19"/>
+          <w:szCs w:val="19"/>
+          <w:lang w:val="en-GB"/>
+        </w:rPr>
+        <w:t xml:space="preserve">; </w:t>
+      </w:r>
+      <w:r>
+        <w:rPr>
+          <w:rFonts w:ascii="Consolas" w:eastAsiaTheme="minorHAnsi" w:hAnsi="Consolas" w:cs="Consolas"/>
+          <w:color w:val="0000FF"/>
+          <w:sz w:val="19"/>
+          <w:szCs w:val="19"/>
+          <w:lang w:val="en-GB"/>
+        </w:rPr>
+        <w:t>set</w:t>
+      </w:r>
+      <w:r>
+        <w:rPr>
+          <w:rFonts w:ascii="Consolas" w:eastAsiaTheme="minorHAnsi" w:hAnsi="Consolas" w:cs="Consolas"/>
+          <w:color w:val="000000"/>
+          <w:sz w:val="19"/>
+          <w:szCs w:val="19"/>
+          <w:lang w:val="en-GB"/>
+        </w:rPr>
+        <w:t>; }</w:t>
+      </w:r>
+    </w:p>
+    <w:p>
+      <w:pPr>
+        <w:widowControl/>
+        <w:autoSpaceDE w:val="0"/>
+        <w:autoSpaceDN w:val="0"/>
+        <w:adjustRightInd w:val="0"/>
+        <w:spacing w:line="240" w:lineRule="auto"/>
+        <w:rPr>
+          <w:rFonts w:ascii="Consolas" w:eastAsiaTheme="minorHAnsi" w:hAnsi="Consolas" w:cs="Consolas"/>
+          <w:color w:val="000000"/>
+          <w:sz w:val="19"/>
+          <w:szCs w:val="19"/>
+          <w:lang w:val="en-GB"/>
+        </w:rPr>
+      </w:pPr>
+      <w:r>
+        <w:rPr>
+          <w:rFonts w:ascii="Consolas" w:eastAsiaTheme="minorHAnsi" w:hAnsi="Consolas" w:cs="Consolas"/>
+          <w:color w:val="000000"/>
+          <w:sz w:val="19"/>
+          <w:szCs w:val="19"/>
+          <w:lang w:val="en-GB"/>
+        </w:rPr>
+        <w:t xml:space="preserve">        </w:t>
+      </w:r>
+      <w:r>
+        <w:rPr>
+          <w:rFonts w:ascii="Consolas" w:eastAsiaTheme="minorHAnsi" w:hAnsi="Consolas" w:cs="Consolas"/>
+          <w:color w:val="0000FF"/>
+          <w:sz w:val="19"/>
+          <w:szCs w:val="19"/>
+          <w:lang w:val="en-GB"/>
+        </w:rPr>
+        <w:t>public</w:t>
+      </w:r>
+      <w:r>
+        <w:rPr>
+          <w:rFonts w:ascii="Consolas" w:eastAsiaTheme="minorHAnsi" w:hAnsi="Consolas" w:cs="Consolas"/>
+          <w:color w:val="000000"/>
+          <w:sz w:val="19"/>
+          <w:szCs w:val="19"/>
+          <w:lang w:val="en-GB"/>
+        </w:rPr>
+        <w:t xml:space="preserve"> </w:t>
+      </w:r>
+      <w:r>
+        <w:rPr>
+          <w:rFonts w:ascii="Consolas" w:eastAsiaTheme="minorHAnsi" w:hAnsi="Consolas" w:cs="Consolas"/>
+          <w:color w:val="0000FF"/>
+          <w:sz w:val="19"/>
+          <w:szCs w:val="19"/>
+          <w:lang w:val="en-GB"/>
+        </w:rPr>
+        <w:t>string</w:t>
+      </w:r>
+      <w:r>
+        <w:rPr>
+          <w:rFonts w:ascii="Consolas" w:eastAsiaTheme="minorHAnsi" w:hAnsi="Consolas" w:cs="Consolas"/>
+          <w:color w:val="000000"/>
+          <w:sz w:val="19"/>
+          <w:szCs w:val="19"/>
+          <w:lang w:val="en-GB"/>
+        </w:rPr>
+        <w:t xml:space="preserve"> Password { </w:t>
+      </w:r>
+      <w:r>
+        <w:rPr>
+          <w:rFonts w:ascii="Consolas" w:eastAsiaTheme="minorHAnsi" w:hAnsi="Consolas" w:cs="Consolas"/>
+          <w:color w:val="0000FF"/>
+          <w:sz w:val="19"/>
+          <w:szCs w:val="19"/>
+          <w:lang w:val="en-GB"/>
+        </w:rPr>
+        <w:t>get</w:t>
+      </w:r>
+      <w:r>
+        <w:rPr>
+          <w:rFonts w:ascii="Consolas" w:eastAsiaTheme="minorHAnsi" w:hAnsi="Consolas" w:cs="Consolas"/>
+          <w:color w:val="000000"/>
+          <w:sz w:val="19"/>
+          <w:szCs w:val="19"/>
+          <w:lang w:val="en-GB"/>
+        </w:rPr>
+        <w:t xml:space="preserve">; </w:t>
+      </w:r>
+      <w:r>
+        <w:rPr>
+          <w:rFonts w:ascii="Consolas" w:eastAsiaTheme="minorHAnsi" w:hAnsi="Consolas" w:cs="Consolas"/>
+          <w:color w:val="0000FF"/>
+          <w:sz w:val="19"/>
+          <w:szCs w:val="19"/>
+          <w:lang w:val="en-GB"/>
+        </w:rPr>
+        <w:t>set</w:t>
+      </w:r>
+      <w:r>
+        <w:rPr>
+          <w:rFonts w:ascii="Consolas" w:eastAsiaTheme="minorHAnsi" w:hAnsi="Consolas" w:cs="Consolas"/>
+          <w:color w:val="000000"/>
+          <w:sz w:val="19"/>
+          <w:szCs w:val="19"/>
+          <w:lang w:val="en-GB"/>
+        </w:rPr>
+        <w:t>; }</w:t>
+      </w:r>
+    </w:p>
+    <w:p>
+      <w:pPr>
+        <w:ind w:left="709"/>
+        <w:rPr>
+          <w:rFonts w:eastAsiaTheme="minorHAnsi"/>
+          <w:color w:val="000000"/>
+          <w:lang w:val="en-GB"/>
+        </w:rPr>
+      </w:pPr>
+      <w:r>
+        <w:rPr>
+          <w:rFonts w:ascii="Consolas" w:eastAsiaTheme="minorHAnsi" w:hAnsi="Consolas" w:cs="Consolas"/>
+          <w:color w:val="000000"/>
+          <w:sz w:val="19"/>
+          <w:szCs w:val="19"/>
+          <w:lang w:val="en-GB"/>
+        </w:rPr>
+        <w:t xml:space="preserve"> }</w:t>
+      </w:r>
+    </w:p>
+    <w:p>
+      <w:pPr>
+        <w:ind w:left="709"/>
+        <w:rPr>
+          <w:iCs/>
+        </w:rPr>
+      </w:pPr>
     </w:p>
     <w:p>
       <w:pPr>
@@ -2738,6 +5943,219 @@
     </w:p>
     <w:p>
       <w:pPr>
+        <w:ind w:firstLine="720"/>
+      </w:pPr>
+      <w:r>
+        <w:t xml:space="preserve">Testing is done at the controller levels by validating data and sending exceptions when criteria </w:t>
+      </w:r>
+      <w:r>
+        <w:t>is</w:t>
+      </w:r>
+      <w:r>
+        <w:t xml:space="preserve"> not met. </w:t>
+      </w:r>
+      <w:r>
+        <w:lastRenderedPageBreak/>
+        <w:t xml:space="preserve">For the login data flow, </w:t>
+      </w:r>
+      <w:r>
+        <w:t>if the user enters the wrong credentials and attempts to log in, the server will return a Bad Request exception and notify that the user or the password is incorrect by returning this message.</w:t>
+      </w:r>
+    </w:p>
+    <w:p>
+      <w:pPr>
+        <w:ind w:firstLine="720"/>
+      </w:pPr>
+    </w:p>
+    <w:p>
+      <w:pPr>
+        <w:spacing w:line="240" w:lineRule="auto"/>
+        <w:jc w:val="both"/>
+        <w:rPr>
+          <w:iCs/>
+        </w:rPr>
+      </w:pPr>
+      <w:r>
+        <w:rPr>
+          <w:iCs/>
+        </w:rPr>
+        <w:t>Field validation is done on Angular forms on the front end by specifying whether a certain field is required or not. If it is, the form cannot be submitted unless the user provides a valid input for each field.</w:t>
+      </w:r>
+    </w:p>
+    <w:p/>
+    <w:p>
+      <w:pPr>
+        <w:widowControl/>
+        <w:shd w:val="clear" w:color="auto" w:fill="2B2B2B"/>
+        <w:tabs>
+          <w:tab w:val="left" w:pos="916"/>
+          <w:tab w:val="left" w:pos="1832"/>
+          <w:tab w:val="left" w:pos="2748"/>
+          <w:tab w:val="left" w:pos="3664"/>
+          <w:tab w:val="left" w:pos="4580"/>
+          <w:tab w:val="left" w:pos="5496"/>
+          <w:tab w:val="left" w:pos="6412"/>
+          <w:tab w:val="left" w:pos="7328"/>
+          <w:tab w:val="left" w:pos="8244"/>
+          <w:tab w:val="left" w:pos="9160"/>
+          <w:tab w:val="left" w:pos="10076"/>
+          <w:tab w:val="left" w:pos="10992"/>
+          <w:tab w:val="left" w:pos="11908"/>
+          <w:tab w:val="left" w:pos="12824"/>
+          <w:tab w:val="left" w:pos="13740"/>
+          <w:tab w:val="left" w:pos="14656"/>
+        </w:tabs>
+        <w:spacing w:line="240" w:lineRule="auto"/>
+        <w:rPr>
+          <w:rFonts w:ascii="JetBrains Mono" w:hAnsi="JetBrains Mono" w:cs="Courier New"/>
+          <w:color w:val="A9B7C6"/>
+          <w:lang w:val="en-GB" w:eastAsia="en-GB"/>
+        </w:rPr>
+      </w:pPr>
+      <w:r>
+        <w:rPr>
+          <w:rFonts w:ascii="JetBrains Mono" w:hAnsi="JetBrains Mono" w:cs="Courier New"/>
+          <w:color w:val="E8BF6A"/>
+          <w:lang w:val="en-GB" w:eastAsia="en-GB"/>
+        </w:rPr>
+        <w:t xml:space="preserve">&lt;input </w:t>
+      </w:r>
+      <w:r>
+        <w:rPr>
+          <w:rFonts w:ascii="JetBrains Mono" w:hAnsi="JetBrains Mono" w:cs="Courier New"/>
+          <w:color w:val="BABABA"/>
+          <w:lang w:val="en-GB" w:eastAsia="en-GB"/>
+        </w:rPr>
+        <w:t>class</w:t>
+      </w:r>
+      <w:r>
+        <w:rPr>
+          <w:rFonts w:ascii="JetBrains Mono" w:hAnsi="JetBrains Mono" w:cs="Courier New"/>
+          <w:color w:val="A5C261"/>
+          <w:lang w:val="en-GB" w:eastAsia="en-GB"/>
+        </w:rPr>
+        <w:t xml:space="preserve">="form-control" </w:t>
+      </w:r>
+      <w:r>
+        <w:rPr>
+          <w:rFonts w:ascii="JetBrains Mono" w:hAnsi="JetBrains Mono" w:cs="Courier New"/>
+          <w:color w:val="BABABA"/>
+          <w:lang w:val="en-GB" w:eastAsia="en-GB"/>
+        </w:rPr>
+        <w:t>#</w:t>
+      </w:r>
+      <w:r>
+        <w:rPr>
+          <w:rFonts w:ascii="JetBrains Mono" w:hAnsi="JetBrains Mono" w:cs="Courier New"/>
+          <w:b/>
+          <w:bCs/>
+          <w:i/>
+          <w:iCs/>
+          <w:color w:val="9876AA"/>
+          <w:lang w:val="en-GB" w:eastAsia="en-GB"/>
+        </w:rPr>
+        <w:t>UserName</w:t>
+      </w:r>
+      <w:r>
+        <w:rPr>
+          <w:rFonts w:ascii="JetBrains Mono" w:hAnsi="JetBrains Mono" w:cs="Courier New"/>
+          <w:color w:val="A5C261"/>
+          <w:lang w:val="en-GB" w:eastAsia="en-GB"/>
+        </w:rPr>
+        <w:t xml:space="preserve">="ngModel" </w:t>
+      </w:r>
+      <w:r>
+        <w:rPr>
+          <w:rFonts w:ascii="JetBrains Mono" w:hAnsi="JetBrains Mono" w:cs="Courier New"/>
+          <w:color w:val="BABABA"/>
+          <w:lang w:val="en-GB" w:eastAsia="en-GB"/>
+        </w:rPr>
+        <w:t>name</w:t>
+      </w:r>
+      <w:r>
+        <w:rPr>
+          <w:rFonts w:ascii="JetBrains Mono" w:hAnsi="JetBrains Mono" w:cs="Courier New"/>
+          <w:color w:val="A5C261"/>
+          <w:lang w:val="en-GB" w:eastAsia="en-GB"/>
+        </w:rPr>
+        <w:t xml:space="preserve">="UserName" </w:t>
+      </w:r>
+      <w:r>
+        <w:rPr>
+          <w:rFonts w:ascii="JetBrains Mono" w:hAnsi="JetBrains Mono" w:cs="Courier New"/>
+          <w:color w:val="9876AA"/>
+          <w:lang w:val="en-GB" w:eastAsia="en-GB"/>
+        </w:rPr>
+        <w:t>[(ngModel)]</w:t>
+      </w:r>
+      <w:r>
+        <w:rPr>
+          <w:rFonts w:ascii="JetBrains Mono" w:hAnsi="JetBrains Mono" w:cs="Courier New"/>
+          <w:color w:val="A5C261"/>
+          <w:lang w:val="en-GB" w:eastAsia="en-GB"/>
+        </w:rPr>
+        <w:t>="</w:t>
+      </w:r>
+      <w:r>
+        <w:rPr>
+          <w:rFonts w:ascii="JetBrains Mono" w:hAnsi="JetBrains Mono" w:cs="Courier New"/>
+          <w:color w:val="9876AA"/>
+          <w:shd w:val="clear" w:color="auto" w:fill="232525"/>
+          <w:lang w:val="en-GB" w:eastAsia="en-GB"/>
+        </w:rPr>
+        <w:t>formModel</w:t>
+      </w:r>
+      <w:r>
+        <w:rPr>
+          <w:rFonts w:ascii="JetBrains Mono" w:hAnsi="JetBrains Mono" w:cs="Courier New"/>
+          <w:color w:val="A9B7C6"/>
+          <w:shd w:val="clear" w:color="auto" w:fill="232525"/>
+          <w:lang w:val="en-GB" w:eastAsia="en-GB"/>
+        </w:rPr>
+        <w:t>.</w:t>
+      </w:r>
+      <w:r>
+        <w:rPr>
+          <w:rFonts w:ascii="JetBrains Mono" w:hAnsi="JetBrains Mono" w:cs="Courier New"/>
+          <w:color w:val="9876AA"/>
+          <w:shd w:val="clear" w:color="auto" w:fill="232525"/>
+          <w:lang w:val="en-GB" w:eastAsia="en-GB"/>
+        </w:rPr>
+        <w:t>UserName</w:t>
+      </w:r>
+      <w:r>
+        <w:rPr>
+          <w:rFonts w:ascii="JetBrains Mono" w:hAnsi="JetBrains Mono" w:cs="Courier New"/>
+          <w:color w:val="A5C261"/>
+          <w:lang w:val="en-GB" w:eastAsia="en-GB"/>
+        </w:rPr>
+        <w:t xml:space="preserve">" </w:t>
+      </w:r>
+      <w:r>
+        <w:rPr>
+          <w:rFonts w:ascii="JetBrains Mono" w:hAnsi="JetBrains Mono" w:cs="Courier New"/>
+          <w:color w:val="BABABA"/>
+          <w:lang w:val="en-GB" w:eastAsia="en-GB"/>
+        </w:rPr>
+        <w:t>required</w:t>
+      </w:r>
+      <w:r>
+        <w:rPr>
+          <w:rFonts w:ascii="JetBrains Mono" w:hAnsi="JetBrains Mono" w:cs="Courier New"/>
+          <w:color w:val="E8BF6A"/>
+          <w:lang w:val="en-GB" w:eastAsia="en-GB"/>
+        </w:rPr>
+        <w:t>&gt;</w:t>
+      </w:r>
+    </w:p>
+    <w:p/>
+    <w:p>
+      <w:pPr>
+        <w:ind w:firstLine="720"/>
+      </w:pPr>
+    </w:p>
+    <w:p>
+      <w:pPr>
         <w:pStyle w:val="Heading1"/>
         <w:numPr>
           <w:ilvl w:val="0"/>
@@ -2780,20 +6198,38 @@
     </w:p>
     <w:p>
       <w:pPr>
-        <w:ind w:left="720"/>
-        <w:rPr>
-          <w:b/>
+        <w:rPr>
           <w:i/>
           <w:color w:val="943634" w:themeColor="accent2" w:themeShade="BF"/>
         </w:rPr>
       </w:pPr>
-      <w:r>
+    </w:p>
+    <w:p>
+      <w:pPr>
+        <w:ind w:left="720"/>
         <w:rPr>
           <w:i/>
           <w:color w:val="943634" w:themeColor="accent2" w:themeShade="BF"/>
         </w:rPr>
-        <w:t>[Refine the architectural design: conceptual architecture, package design (consider package design principles), component and deployment diagrams. Motivate the changes that have been made.]</w:t>
-      </w:r>
+      </w:pPr>
+    </w:p>
+    <w:p>
+      <w:pPr>
+        <w:pStyle w:val="BodyText"/>
+        <w:ind w:firstLine="709"/>
+      </w:pPr>
+      <w:r>
+        <w:t xml:space="preserve">The development tools chosen for this application initially were the Django framework (using Python) and JavaScript for building the UI. The disadvantages of being constrained to basing an event management problem to an MVT design pattern later changed the decision to using a layered client-server architecture. The backend runs on .NET Core being implemented with Entity Framework core, storing the data using SQL Server. </w:t>
+      </w:r>
+    </w:p>
+    <w:p>
+      <w:pPr>
+        <w:ind w:left="720"/>
+        <w:rPr>
+          <w:b/>
+          <w:iCs/>
+        </w:rPr>
+      </w:pPr>
     </w:p>
     <w:p>
       <w:pPr>
@@ -2816,53 +6252,111 @@
       </w:r>
       <w:bookmarkEnd w:id="15"/>
     </w:p>
-    <w:p>
-      <w:pPr>
-        <w:pStyle w:val="Heading2"/>
-        <w:numPr>
-          <w:ilvl w:val="0"/>
-          <w:numId w:val="0"/>
-        </w:numPr>
-        <w:ind w:left="720"/>
-        <w:rPr>
-          <w:rFonts w:ascii="Times New Roman" w:hAnsi="Times New Roman"/>
-          <w:b w:val="0"/>
-          <w:sz w:val="24"/>
-        </w:rPr>
-      </w:pPr>
-      <w:bookmarkStart w:id="16" w:name="_Toc285725326"/>
-      <w:bookmarkStart w:id="17" w:name="_Toc285725569"/>
-      <w:bookmarkStart w:id="18" w:name="_Toc285793970"/>
-      <w:r>
-        <w:rPr>
-          <w:rFonts w:ascii="Times New Roman" w:hAnsi="Times New Roman"/>
-          <w:b w:val="0"/>
-          <w:i/>
-          <w:color w:val="943634"/>
-        </w:rPr>
-        <w:t>[Refine the UML class diagram by applying</w:t>
-      </w:r>
-      <w:r>
-        <w:rPr>
-          <w:rFonts w:ascii="Times New Roman" w:hAnsi="Times New Roman"/>
-          <w:b w:val="0"/>
-          <w:i/>
-          <w:color w:val="943634"/>
-        </w:rPr>
-        <w:t xml:space="preserve"> class design principles and </w:t>
-      </w:r>
-      <w:r>
-        <w:rPr>
-          <w:rFonts w:ascii="Times New Roman" w:hAnsi="Times New Roman"/>
-          <w:b w:val="0"/>
-          <w:i/>
-          <w:color w:val="943634"/>
-        </w:rPr>
-        <w:t>GRASP; motivate your choices. Deliver the updated class diagrams.]</w:t>
-      </w:r>
+    <w:p/>
+    <w:p>
+      <w:r>
+        <w:tab/>
+        <w:t xml:space="preserve">The main design model refinement consists in reorganizing the services used on the front end side to communicate with the backend. By applying the software design principles, the better solution was opting for a </w:t>
+      </w:r>
+      <w:r>
+        <w:rPr>
+          <w:b/>
+          <w:bCs/>
+        </w:rPr>
+        <w:t>Façade design</w:t>
+      </w:r>
+      <w:r>
+        <w:t xml:space="preserve"> pattern. </w:t>
+      </w:r>
+    </w:p>
+    <w:p>
+      <w:r>
+        <w:tab/>
+        <w:t xml:space="preserve">This implies creating a façade service that would create all the other services, without having to inject the services in all the other components, thus creating less dependencies and the possibility to change the services without much change in the other parts of the application. </w:t>
+      </w:r>
+    </w:p>
+    <w:p>
+      <w:r>
+        <w:tab/>
+        <w:t xml:space="preserve">The façade service also implements the </w:t>
+      </w:r>
+      <w:r>
+        <w:rPr>
+          <w:b/>
+          <w:bCs/>
+        </w:rPr>
+        <w:t>Singleton pattern</w:t>
+      </w:r>
+      <w:r>
+        <w:t xml:space="preserve"> by returning a single instance of each service. The other components will now use all the other services through the façade.</w:t>
+      </w:r>
+    </w:p>
+    <w:p>
+      <w:r>
+        <w:tab/>
+        <w:t xml:space="preserve">The advantages of switching to such a model </w:t>
+      </w:r>
+    </w:p>
+    <w:p/>
+    <w:p>
+      <w:r>
+        <w:tab/>
+      </w:r>
+      <w:r>
+        <w:rPr>
+          <w:noProof/>
+        </w:rPr>
+        <w:drawing>
+          <wp:inline distT="0" distB="0" distL="0" distR="0" wp14:anchorId="08CE711B" wp14:editId="05D267EF">
+            <wp:extent cx="4472940" cy="2739345"/>
+            <wp:effectExtent l="0" t="0" r="0" b="0"/>
+            <wp:docPr id="10" name="Picture 10"/>
+            <wp:cNvGraphicFramePr>
+              <a:graphicFrameLocks xmlns:a="http://schemas.openxmlformats.org/drawingml/2006/main" noChangeAspect="1"/>
+            </wp:cNvGraphicFramePr>
+            <a:graphic xmlns:a="http://schemas.openxmlformats.org/drawingml/2006/main">
+              <a:graphicData uri="http://schemas.openxmlformats.org/drawingml/2006/picture">
+                <pic:pic xmlns:pic="http://schemas.openxmlformats.org/drawingml/2006/picture">
+                  <pic:nvPicPr>
+                    <pic:cNvPr id="0" name="Picture 9"/>
+                    <pic:cNvPicPr>
+                      <a:picLocks noChangeAspect="1" noChangeArrowheads="1"/>
+                    </pic:cNvPicPr>
+                  </pic:nvPicPr>
+                  <pic:blipFill>
+                    <a:blip r:embed="rId17">
+                      <a:extLst>
+                        <a:ext uri="{28A0092B-C50C-407E-A947-70E740481C1C}">
+                          <a14:useLocalDpi xmlns:a14="http://schemas.microsoft.com/office/drawing/2010/main" val="0"/>
+                        </a:ext>
+                      </a:extLst>
+                    </a:blip>
+                    <a:srcRect/>
+                    <a:stretch>
+                      <a:fillRect/>
+                    </a:stretch>
+                  </pic:blipFill>
+                  <pic:spPr bwMode="auto">
+                    <a:xfrm>
+                      <a:off x="0" y="0"/>
+                      <a:ext cx="4475282" cy="2740779"/>
+                    </a:xfrm>
+                    <a:prstGeom prst="rect">
+                      <a:avLst/>
+                    </a:prstGeom>
+                    <a:noFill/>
+                    <a:ln>
+                      <a:noFill/>
+                    </a:ln>
+                  </pic:spPr>
+                </pic:pic>
+              </a:graphicData>
+            </a:graphic>
+          </wp:inline>
+        </w:drawing>
+      </w:r>
+      <w:bookmarkStart w:id="16" w:name="_GoBack"/>
       <w:bookmarkEnd w:id="16"/>
-      <w:bookmarkEnd w:id="17"/>
-      <w:bookmarkEnd w:id="18"/>
     </w:p>
     <w:p>
       <w:pPr>
@@ -2924,14 +6418,14 @@
           <w:rFonts w:ascii="Times New Roman" w:hAnsi="Times New Roman"/>
         </w:rPr>
       </w:pPr>
-      <w:bookmarkStart w:id="19" w:name="_Toc285793971"/>
+      <w:bookmarkStart w:id="17" w:name="_Toc285793971"/>
       <w:r>
         <w:rPr>
           <w:rFonts w:ascii="Times New Roman" w:hAnsi="Times New Roman"/>
         </w:rPr>
         <w:t>Construction and Transition</w:t>
       </w:r>
-      <w:bookmarkEnd w:id="19"/>
+      <w:bookmarkEnd w:id="17"/>
     </w:p>
     <w:p>
       <w:pPr>
@@ -2953,30 +6447,14 @@
           <w:rFonts w:ascii="Times New Roman" w:hAnsi="Times New Roman"/>
         </w:rPr>
       </w:pPr>
-      <w:bookmarkStart w:id="20" w:name="_Toc285793972"/>
+      <w:bookmarkStart w:id="18" w:name="_Toc285793972"/>
       <w:r>
         <w:rPr>
           <w:rFonts w:ascii="Times New Roman" w:hAnsi="Times New Roman"/>
         </w:rPr>
         <w:t>System Testing</w:t>
       </w:r>
-      <w:bookmarkEnd w:id="20"/>
-    </w:p>
-    <w:p>
-      <w:pPr>
-        <w:ind w:firstLine="720"/>
-        <w:rPr>
-          <w:i/>
-          <w:color w:val="943634"/>
-        </w:rPr>
-      </w:pPr>
-      <w:r>
-        <w:rPr>
-          <w:i/>
-          <w:color w:val="943634"/>
-        </w:rPr>
-        <w:t>[Describe how you applied integration testing and present the associated test case scenarios.]</w:t>
-      </w:r>
+      <w:bookmarkEnd w:id="18"/>
     </w:p>
     <w:p>
       <w:pPr>
@@ -3004,31 +6482,16 @@
           <w:rFonts w:ascii="Times New Roman" w:hAnsi="Times New Roman"/>
         </w:rPr>
       </w:pPr>
-      <w:bookmarkStart w:id="21" w:name="_Toc285793973"/>
+      <w:bookmarkStart w:id="19" w:name="_Toc285793973"/>
       <w:r>
         <w:rPr>
           <w:rFonts w:ascii="Times New Roman" w:hAnsi="Times New Roman"/>
         </w:rPr>
         <w:t>Future improvements</w:t>
       </w:r>
-      <w:bookmarkEnd w:id="21"/>
-    </w:p>
-    <w:p>
-      <w:pPr>
-        <w:ind w:firstLine="720"/>
-        <w:rPr>
-          <w:i/>
-          <w:color w:val="943634"/>
-        </w:rPr>
-      </w:pPr>
-      <w:r>
-        <w:rPr>
-          <w:i/>
-          <w:color w:val="943634"/>
-        </w:rPr>
-        <w:t>[Present future improvements for the system]</w:t>
-      </w:r>
-    </w:p>
+      <w:bookmarkEnd w:id="19"/>
+    </w:p>
+    <w:p/>
     <w:p>
       <w:pPr>
         <w:ind w:left="720"/>
@@ -3042,8 +6505,6 @@
         </w:rPr>
         <w:t>Future improvements can be: receiving notifications or confirmation emails about the status of the repair, being able to pay through the application, including options for car delivery etc.</w:t>
       </w:r>
-      <w:bookmarkStart w:id="22" w:name="_GoBack"/>
-      <w:bookmarkEnd w:id="22"/>
     </w:p>
     <w:p>
       <w:pPr>
@@ -3066,27 +6527,196 @@
           <w:rFonts w:ascii="Times New Roman" w:hAnsi="Times New Roman"/>
         </w:rPr>
       </w:pPr>
-      <w:bookmarkStart w:id="23" w:name="_Toc285793974"/>
+      <w:bookmarkStart w:id="20" w:name="_Toc285793974"/>
       <w:r>
         <w:rPr>
           <w:rFonts w:ascii="Times New Roman" w:hAnsi="Times New Roman"/>
         </w:rPr>
         <w:t>Bibliography</w:t>
       </w:r>
-      <w:bookmarkEnd w:id="23"/>
+      <w:bookmarkEnd w:id="20"/>
     </w:p>
     <w:p/>
     <w:p>
       <w:pPr>
         <w:ind w:left="720"/>
       </w:pPr>
+    </w:p>
+    <w:p>
+      <w:r>
+        <w:t xml:space="preserve">[1] - </w:t>
+      </w:r>
+      <w:hyperlink r:id="rId18" w:history="1">
+        <w:r>
+          <w:rPr>
+            <w:rStyle w:val="Hyperlink"/>
+          </w:rPr>
+          <w:t>https://docs.microsoft.com/en-us/ef/core/</w:t>
+        </w:r>
+      </w:hyperlink>
+    </w:p>
+    <w:p>
+      <w:r>
+        <w:t xml:space="preserve">[2] - </w:t>
+      </w:r>
+      <w:hyperlink r:id="rId19" w:history="1">
+        <w:r>
+          <w:rPr>
+            <w:rStyle w:val="Hyperlink"/>
+          </w:rPr>
+          <w:t>https://www.entityframeworktutorial.net/efcore/configure-many-to-many-relationship-in-ef-core.aspx</w:t>
+        </w:r>
+      </w:hyperlink>
+    </w:p>
+    <w:p>
+      <w:r>
+        <w:t xml:space="preserve">[3] -  </w:t>
+      </w:r>
+      <w:hyperlink r:id="rId20" w:history="1">
+        <w:r>
+          <w:rPr>
+            <w:rStyle w:val="Hyperlink"/>
+          </w:rPr>
+          <w:t>https://angular.io/guide/architecture</w:t>
+        </w:r>
+      </w:hyperlink>
+    </w:p>
+    <w:p>
+      <w:r>
+        <w:t xml:space="preserve">[4] - </w:t>
+      </w:r>
+      <w:hyperlink r:id="rId21" w:history="1">
+        <w:r>
+          <w:rPr>
+            <w:rStyle w:val="Hyperlink"/>
+          </w:rPr>
+          <w:t>https://www.geeksforgeeks.org/abstract-factory-pattern/</w:t>
+        </w:r>
+      </w:hyperlink>
+    </w:p>
+    <w:p>
+      <w:r>
+        <w:t xml:space="preserve">[5] - </w:t>
+      </w:r>
+      <w:hyperlink r:id="rId22" w:history="1">
+        <w:r>
+          <w:rPr>
+            <w:rStyle w:val="Hyperlink"/>
+          </w:rPr>
+          <w:t>https://refactoring.guru/design-patterns/abstract-factory</w:t>
+        </w:r>
+      </w:hyperlink>
+    </w:p>
+    <w:p>
+      <w:r>
+        <w:t xml:space="preserve">[6] - </w:t>
+      </w:r>
+      <w:hyperlink r:id="rId23" w:history="1">
+        <w:r>
+          <w:rPr>
+            <w:rStyle w:val="Hyperlink"/>
+          </w:rPr>
+          <w:t>https://blog.angular-university.io/angular-jwt-authentication/</w:t>
+        </w:r>
+      </w:hyperlink>
+    </w:p>
+    <w:p>
+      <w:r>
+        <w:t xml:space="preserve">[7] - </w:t>
+      </w:r>
+      <w:hyperlink r:id="rId24" w:history="1">
+        <w:r>
+          <w:rPr>
+            <w:rStyle w:val="Hyperlink"/>
+          </w:rPr>
+          <w:t>https://www.entityframeworktutorial.net/efcore/entity-framework-core-migration.aspx</w:t>
+        </w:r>
+      </w:hyperlink>
+    </w:p>
+    <w:p>
+      <w:r>
+        <w:t xml:space="preserve">[8] - </w:t>
+      </w:r>
+      <w:hyperlink r:id="rId25" w:history="1">
+        <w:r>
+          <w:rPr>
+            <w:rStyle w:val="Hyperlink"/>
+          </w:rPr>
+          <w:t>https://angular.io/guide/observables</w:t>
+        </w:r>
+      </w:hyperlink>
+    </w:p>
+    <w:p>
+      <w:r>
+        <w:t xml:space="preserve">[9] - </w:t>
+      </w:r>
+      <w:hyperlink r:id="rId26" w:history="1">
+        <w:r>
+          <w:rPr>
+            <w:rStyle w:val="Hyperlink"/>
+          </w:rPr>
+          <w:t>https://jasonwatmore.com/post/2019/07/05/angular-8-alert-toaster-notifications</w:t>
+        </w:r>
+      </w:hyperlink>
+    </w:p>
+    <w:p>
+      <w:r>
+        <w:t xml:space="preserve">[10] - </w:t>
+      </w:r>
+      <w:hyperlink r:id="rId27" w:history="1">
+        <w:r>
+          <w:rPr>
+            <w:rStyle w:val="Hyperlink"/>
+          </w:rPr>
+          <w:t>https://fireship.io/lessons/sharing-data-between-angular-components-four-methods/</w:t>
+        </w:r>
+      </w:hyperlink>
+    </w:p>
+    <w:p>
+      <w:r>
+        <w:t xml:space="preserve">[11] - </w:t>
+      </w:r>
+      <w:hyperlink r:id="rId28" w:history="1">
+        <w:r>
+          <w:rPr>
+            <w:rStyle w:val="Hyperlink"/>
+          </w:rPr>
+          <w:t>https://xgrommx.github.io/rx-book/content/subjects/behavior_subject/index.html</w:t>
+        </w:r>
+      </w:hyperlink>
+    </w:p>
+    <w:p>
+      <w:r>
+        <w:t xml:space="preserve">[12] - </w:t>
+      </w:r>
+      <w:hyperlink r:id="rId29" w:history="1">
+        <w:r>
+          <w:rPr>
+            <w:rStyle w:val="Hyperlink"/>
+          </w:rPr>
+          <w:t>https://jwt.io/introduction/</w:t>
+        </w:r>
+      </w:hyperlink>
+    </w:p>
+    <w:p>
+      <w:r>
+        <w:t xml:space="preserve">[13] - </w:t>
+      </w:r>
+      <w:hyperlink r:id="rId30" w:history="1">
+        <w:r>
+          <w:rPr>
+            <w:rStyle w:val="Hyperlink"/>
+          </w:rPr>
+          <w:t>https://angular.io/features</w:t>
+        </w:r>
+      </w:hyperlink>
     </w:p>
     <w:p/>
     <w:sectPr>
-      <w:headerReference w:type="default" r:id="rId9"/>
-      <w:footerReference w:type="default" r:id="rId10"/>
-      <w:headerReference w:type="first" r:id="rId11"/>
-      <w:footerReference w:type="first" r:id="rId12"/>
+      <w:headerReference w:type="default" r:id="rId31"/>
+      <w:footerReference w:type="default" r:id="rId32"/>
+      <w:headerReference w:type="first" r:id="rId33"/>
+      <w:footerReference w:type="first" r:id="rId34"/>
       <w:pgSz w:w="12240" w:h="15840" w:code="1"/>
       <w:pgMar w:top="1440" w:right="1440" w:bottom="1440" w:left="1440" w:header="720" w:footer="720" w:gutter="0"/>
       <w:cols w:space="720"/>
@@ -3267,29 +6897,15 @@
             </w:rPr>
             <w:t xml:space="preserve"> of </w:t>
           </w:r>
-          <w:r>
-            <w:fldChar w:fldCharType="begin"/>
-          </w:r>
-          <w:r>
-            <w:instrText xml:space="preserve"> NUMPAGES  \* MERGEFORMAT </w:instrText>
-          </w:r>
-          <w:r>
-            <w:fldChar w:fldCharType="separate"/>
-          </w:r>
-          <w:r>
-            <w:rPr>
-              <w:rStyle w:val="PageNumber"/>
-              <w:noProof/>
-            </w:rPr>
-            <w:t>5</w:t>
-          </w:r>
-          <w:r>
-            <w:rPr>
-              <w:rStyle w:val="PageNumber"/>
-              <w:noProof/>
-            </w:rPr>
-            <w:fldChar w:fldCharType="end"/>
-          </w:r>
+          <w:fldSimple w:instr=" NUMPAGES  \* MERGEFORMAT ">
+            <w:r>
+              <w:rPr>
+                <w:rStyle w:val="PageNumber"/>
+                <w:noProof/>
+              </w:rPr>
+              <w:t>5</w:t>
+            </w:r>
+          </w:fldSimple>
         </w:p>
       </w:tc>
     </w:tr>
@@ -3363,27 +6979,17 @@
           <w:tcW w:w="6379" w:type="dxa"/>
         </w:tcPr>
         <w:p>
-          <w:r>
-            <w:fldChar w:fldCharType="begin"/>
-          </w:r>
-          <w:r>
-            <w:instrText xml:space="preserve"> SUBJECT  \* MERGEFORMAT </w:instrText>
-          </w:r>
-          <w:r>
-            <w:fldChar w:fldCharType="separate"/>
-          </w:r>
-          <w:r>
-            <w:t>&lt;</w:t>
-          </w:r>
-          <w:r>
-            <w:t xml:space="preserve">Car Service Appointment Application </w:t>
-          </w:r>
-          <w:r>
-            <w:t>&gt;</w:t>
-          </w:r>
-          <w:r>
-            <w:fldChar w:fldCharType="end"/>
-          </w:r>
+          <w:fldSimple w:instr=" SUBJECT  \* MERGEFORMAT ">
+            <w:r>
+              <w:t>&lt;</w:t>
+            </w:r>
+            <w:r>
+              <w:t xml:space="preserve">Car Service Appointment Application </w:t>
+            </w:r>
+            <w:r>
+              <w:t>&gt;</w:t>
+            </w:r>
+          </w:fldSimple>
         </w:p>
       </w:tc>
       <w:tc>
@@ -3410,24 +7016,14 @@
           <w:tcW w:w="6379" w:type="dxa"/>
         </w:tcPr>
         <w:p>
-          <w:r>
-            <w:fldChar w:fldCharType="begin"/>
-          </w:r>
-          <w:r>
-            <w:instrText xml:space="preserve"> TITLE  \* MERGEFORMAT </w:instrText>
-          </w:r>
-          <w:r>
-            <w:fldChar w:fldCharType="separate"/>
-          </w:r>
-          <w:r>
-            <w:t>Analysis and Design</w:t>
-          </w:r>
-          <w:r>
-            <w:t xml:space="preserve"> Document</w:t>
-          </w:r>
-          <w:r>
-            <w:fldChar w:fldCharType="end"/>
-          </w:r>
+          <w:fldSimple w:instr=" TITLE  \* MERGEFORMAT ">
+            <w:r>
+              <w:t>Analysis and Design</w:t>
+            </w:r>
+            <w:r>
+              <w:t xml:space="preserve"> Document</w:t>
+            </w:r>
+          </w:fldSimple>
         </w:p>
       </w:tc>
       <w:tc>
@@ -4980,7 +8576,7 @@
     <w:lsdException w:name="Table Web 2" w:semiHidden="1" w:unhideWhenUsed="1"/>
     <w:lsdException w:name="Table Web 3" w:semiHidden="1" w:unhideWhenUsed="1"/>
     <w:lsdException w:name="Balloon Text" w:semiHidden="1" w:unhideWhenUsed="1"/>
-    <w:lsdException w:name="Table Grid" w:semiHidden="1" w:uiPriority="59" w:unhideWhenUsed="1"/>
+    <w:lsdException w:name="Table Grid" w:uiPriority="59"/>
     <w:lsdException w:name="Table Theme" w:semiHidden="1" w:unhideWhenUsed="1"/>
     <w:lsdException w:name="Placeholder Text" w:semiHidden="1"/>
     <w:lsdException w:name="No Spacing" w:uiPriority="1" w:qFormat="1"/>
@@ -5736,6 +9332,18 @@
       <w:contextualSpacing/>
     </w:pPr>
   </w:style>
+  <w:style w:type="character" w:styleId="Hyperlink">
+    <w:name w:val="Hyperlink"/>
+    <w:basedOn w:val="DefaultParagraphFont"/>
+    <w:uiPriority w:val="99"/>
+    <w:semiHidden/>
+    <w:unhideWhenUsed/>
+    <w:rsid w:val="0035248E"/>
+    <w:rPr>
+      <w:color w:val="0000FF"/>
+      <w:u w:val="single"/>
+    </w:rPr>
+  </w:style>
 </w:styles>
 </file>
 

</xml_diff>